<commit_message>
Finish 1st video in Binomial Distribution Lectures for Coursera Duke Stats With R - Intro to Prob.
</commit_message>
<xml_diff>
--- a/Stats/Coursera/DukeStatsWithR/Course1_IntroToProb/week4/Week4_ProbabilityDistributions.docx
+++ b/Stats/Coursera/DukeStatsWithR/Course1_IntroToProb/week4/Week4_ProbabilityDistributions.docx
@@ -207,25 +207,13 @@
         <w:pStyle w:val="ListBullet"/>
       </w:pPr>
       <w:r>
-        <w:t>Many variables in nature</w:t>
-      </w:r>
-      <w:r>
-        <w:t xml:space="preserve"> = </w:t>
-      </w:r>
-      <w:r>
-        <w:t>nearly normally distributed</w:t>
-      </w:r>
-      <w:r>
-        <w:t>, such</w:t>
-      </w:r>
-      <w:r>
-        <w:t xml:space="preserve"> </w:t>
-      </w:r>
-      <w:r>
-        <w:t>as</w:t>
-      </w:r>
-      <w:r>
-        <w:t xml:space="preserve"> heights</w:t>
+        <w:t>Many variables in nature = nearly normally distributed, such</w:t>
+      </w:r>
+      <w:r>
+        <w:t xml:space="preserve"> </w:t>
+      </w:r>
+      <w:r>
+        <w:t>as heights</w:t>
       </w:r>
     </w:p>
     <w:p>
@@ -632,13 +620,7 @@
         <w:sym w:font="Wingdings" w:char="F0E0"/>
       </w:r>
       <w:r>
-        <w:t xml:space="preserve"> N(</w:t>
-      </w:r>
-      <w:r>
-        <w:t>μ, δ</w:t>
-      </w:r>
-      <w:r>
-        <w:t>)</w:t>
+        <w:t xml:space="preserve"> N(μ, δ)</w:t>
       </w:r>
     </w:p>
     <w:p>
@@ -1274,13 +1256,7 @@
         <w:t xml:space="preserve"> </w:t>
       </w:r>
       <w:r>
-        <w:t>the expected min + max = 110 +/- (3x</w:t>
-      </w:r>
-      <w:r>
-        <w:t>1</w:t>
-      </w:r>
-      <w:r>
-        <w:t xml:space="preserve">5) </w:t>
+        <w:t xml:space="preserve">the expected min + max = 110 +/- (3x15) </w:t>
       </w:r>
       <w:r>
         <w:sym w:font="Wingdings" w:char="F0E0"/>
@@ -3674,16 +3650,7 @@
         <w:pStyle w:val="ListBullet"/>
       </w:pPr>
       <w:r>
-        <w:t>H</w:t>
-      </w:r>
-      <w:r>
-        <w:t>ow to evaluate whether a distribution is nearly</w:t>
-      </w:r>
-      <w:r>
-        <w:t xml:space="preserve"> </w:t>
-      </w:r>
-      <w:r>
-        <w:t xml:space="preserve">normal or not. </w:t>
+        <w:t xml:space="preserve">How to evaluate whether a distribution is nearly normal or not. </w:t>
       </w:r>
     </w:p>
     <w:p>
@@ -3746,16 +3713,7 @@
         <w:ind w:left="720"/>
       </w:pPr>
       <w:r>
-        <w:t>H</w:t>
-      </w:r>
-      <w:r>
-        <w:t>istogram</w:t>
-      </w:r>
-      <w:r>
-        <w:t xml:space="preserve"> + </w:t>
-      </w:r>
-      <w:r>
-        <w:t xml:space="preserve">a </w:t>
+        <w:t xml:space="preserve">Histogram + a </w:t>
       </w:r>
       <w:r>
         <w:rPr>
@@ -3764,13 +3722,7 @@
         <w:t>normal probability plot</w:t>
       </w:r>
       <w:r>
-        <w:t xml:space="preserve"> of a sample of 100</w:t>
-      </w:r>
-      <w:r>
-        <w:t xml:space="preserve"> </w:t>
-      </w:r>
-      <w:r>
-        <w:t xml:space="preserve">male heights. </w:t>
+        <w:t xml:space="preserve"> of a sample of 100 male heights. </w:t>
       </w:r>
     </w:p>
     <w:p>
@@ -3787,144 +3739,51 @@
         <w:t>normal probability plot</w:t>
       </w:r>
       <w:r>
-        <w:t>, data are</w:t>
-      </w:r>
-      <w:r>
-        <w:t xml:space="preserve"> </w:t>
-      </w:r>
-      <w:r>
-        <w:t>plotted on the y-axis</w:t>
-      </w:r>
-      <w:r>
-        <w:t xml:space="preserve"> + </w:t>
-      </w:r>
-      <w:r>
-        <w:t>theoretical quantiles</w:t>
-      </w:r>
-      <w:r>
-        <w:t xml:space="preserve"> (</w:t>
-      </w:r>
-      <w:r>
-        <w:t>quantiles tha</w:t>
-      </w:r>
-      <w:r>
-        <w:t>t follow a normal distribution/</w:t>
-      </w:r>
-      <w:r>
-        <w:t>what would be expected</w:t>
-      </w:r>
-      <w:r>
-        <w:t xml:space="preserve"> under the normal distribution) </w:t>
-      </w:r>
-      <w:r>
-        <w:t>are plotted on</w:t>
-      </w:r>
-      <w:r>
-        <w:t xml:space="preserve"> </w:t>
-      </w:r>
-      <w:r>
-        <w:t xml:space="preserve">the x-axis. </w:t>
-      </w:r>
-    </w:p>
-    <w:p>
-      <w:pPr>
-        <w:pStyle w:val="ListBullet"/>
-      </w:pPr>
-      <w:r>
-        <w:t>If there is a one-to-one relationship</w:t>
-      </w:r>
-      <w:r>
-        <w:t xml:space="preserve"> </w:t>
-      </w:r>
-      <w:r>
-        <w:t xml:space="preserve">between the data </w:t>
-      </w:r>
-      <w:r>
-        <w:t xml:space="preserve">+ </w:t>
-      </w:r>
-      <w:r>
-        <w:t>the theoretical quantiles, the data</w:t>
-      </w:r>
-      <w:r>
-        <w:t xml:space="preserve"> </w:t>
-      </w:r>
-      <w:r>
-        <w:t xml:space="preserve">follow a nearly normal distribution. </w:t>
-      </w:r>
-    </w:p>
-    <w:p>
-      <w:pPr>
-        <w:pStyle w:val="ListBullet"/>
-      </w:pPr>
-      <w:r>
-        <w:t xml:space="preserve">Since a one-to-one relationship </w:t>
-      </w:r>
-      <w:r>
-        <w:t>appears as a straight line on a scatter</w:t>
-      </w:r>
-      <w:r>
-        <w:t>plot, the closer points are to a</w:t>
-      </w:r>
-      <w:r>
-        <w:t xml:space="preserve"> </w:t>
-      </w:r>
-      <w:r>
-        <w:t>perfect straight line, the more confident we can be the data follow a normal</w:t>
-      </w:r>
-      <w:r>
-        <w:t xml:space="preserve"> </w:t>
-      </w:r>
-      <w:r>
-        <w:t xml:space="preserve">model. </w:t>
-      </w:r>
-    </w:p>
-    <w:p>
-      <w:pPr>
-        <w:pStyle w:val="ListBullet"/>
-      </w:pPr>
-      <w:r>
-        <w:t>So when looking at a normal probability</w:t>
-      </w:r>
-      <w:r>
-        <w:t xml:space="preserve"> </w:t>
-      </w:r>
-      <w:r>
-        <w:t>plot</w:t>
-      </w:r>
-      <w:r>
-        <w:t xml:space="preserve"> </w:t>
+        <w:t xml:space="preserve">, data are plotted on the y-axis + theoretical quantiles (quantiles that follow a normal distribution/what would be expected under the normal distribution) are plotted on the x-axis. </w:t>
+      </w:r>
+    </w:p>
+    <w:p>
+      <w:pPr>
+        <w:pStyle w:val="ListBullet"/>
+      </w:pPr>
+      <w:r>
+        <w:t xml:space="preserve">If there is a one-to-one relationship between the data + the theoretical quantiles, the data follow a nearly normal distribution. </w:t>
+      </w:r>
+    </w:p>
+    <w:p>
+      <w:pPr>
+        <w:pStyle w:val="ListBullet"/>
+      </w:pPr>
+      <w:r>
+        <w:t xml:space="preserve">Since a one-to-one relationship appears as a straight line on a scatterplot, the closer points are to a perfect straight line, the more confident we can be the data follow a normal model. </w:t>
+      </w:r>
+    </w:p>
+    <w:p>
+      <w:pPr>
+        <w:pStyle w:val="ListBullet"/>
+      </w:pPr>
+      <w:r>
+        <w:t xml:space="preserve">So when looking at a normal probability plot </w:t>
       </w:r>
       <w:r>
         <w:sym w:font="Wingdings" w:char="F0E8"/>
       </w:r>
       <w:r>
-        <w:t xml:space="preserve"> </w:t>
-      </w:r>
-      <w:r>
-        <w:t xml:space="preserve">looking for straight lines. </w:t>
-      </w:r>
-    </w:p>
-    <w:p>
-      <w:pPr>
-        <w:pStyle w:val="ListBullet"/>
-      </w:pPr>
-      <w:r>
-        <w:t>Constructing a normal probability plot</w:t>
-      </w:r>
-      <w:r>
-        <w:t xml:space="preserve"> </w:t>
+        <w:t xml:space="preserve"> looking for straight lines. </w:t>
+      </w:r>
+    </w:p>
+    <w:p>
+      <w:pPr>
+        <w:pStyle w:val="ListBullet"/>
+      </w:pPr>
+      <w:r>
+        <w:t xml:space="preserve">Constructing a normal probability plot </w:t>
       </w:r>
       <w:r>
         <w:t>=</w:t>
       </w:r>
       <w:r>
-        <w:t xml:space="preserve"> calculating percentiles </w:t>
-      </w:r>
-      <w:r>
-        <w:t xml:space="preserve">+ </w:t>
-      </w:r>
-      <w:r>
-        <w:t xml:space="preserve">corresponding z-scores for </w:t>
+        <w:t xml:space="preserve"> calculating percentiles + corresponding z-scores for </w:t>
       </w:r>
       <w:r>
         <w:rPr>
@@ -3933,10 +3792,7 @@
         <w:t>each</w:t>
       </w:r>
       <w:r>
-        <w:t xml:space="preserve"> </w:t>
-      </w:r>
-      <w:r>
-        <w:t xml:space="preserve">observation in </w:t>
+        <w:t xml:space="preserve"> observation in </w:t>
       </w:r>
       <w:r>
         <w:t>a</w:t>
@@ -4479,25 +4335,7 @@
         <w:ind w:left="720"/>
       </w:pPr>
       <w:r>
-        <w:t xml:space="preserve">Told </w:t>
-      </w:r>
-      <w:r>
-        <w:t>baggage weights are nearly</w:t>
-      </w:r>
-      <w:r>
-        <w:t xml:space="preserve"> </w:t>
-      </w:r>
-      <w:r>
-        <w:t xml:space="preserve">normally distributed </w:t>
-      </w:r>
-      <w:r>
-        <w:t xml:space="preserve">w/ </w:t>
-      </w:r>
-      <w:r>
-        <w:t xml:space="preserve">mean 45 </w:t>
-      </w:r>
-      <w:r>
-        <w:t>+ SD 3.2</w:t>
+        <w:t>Told baggage weights are nearly normally distributed w/ mean 45 + SD 3.2</w:t>
       </w:r>
     </w:p>
     <w:p>
@@ -4510,13 +4348,7 @@
         <w:ind w:left="720"/>
       </w:pPr>
       <w:r>
-        <w:t xml:space="preserve">Could </w:t>
-      </w:r>
-      <w:r>
-        <w:t>write out our normal model</w:t>
-      </w:r>
-      <w:r>
-        <w:t xml:space="preserve"> </w:t>
+        <w:t xml:space="preserve">Could write out our normal model </w:t>
       </w:r>
       <w:r>
         <w:sym w:font="Wingdings" w:char="F0E8"/>
@@ -4743,8 +4575,8 @@
         <w:lastRenderedPageBreak/>
         <w:drawing>
           <wp:inline distT="0" distB="0" distL="0" distR="0" wp14:anchorId="0FE14D57" wp14:editId="074A08E4">
-            <wp:extent cx="2569110" cy="2219325"/>
-            <wp:effectExtent l="0" t="0" r="3175" b="0"/>
+            <wp:extent cx="2325998" cy="2009313"/>
+            <wp:effectExtent l="0" t="0" r="0" b="0"/>
             <wp:docPr id="32" name="Picture 32"/>
             <wp:cNvGraphicFramePr>
               <a:graphicFrameLocks xmlns:a="http://schemas.openxmlformats.org/drawingml/2006/main" noChangeAspect="1"/>
@@ -4765,7 +4597,7 @@
                   <pic:spPr>
                     <a:xfrm>
                       <a:off x="0" y="0"/>
-                      <a:ext cx="2572262" cy="2222048"/>
+                      <a:ext cx="2332496" cy="2014926"/>
                     </a:xfrm>
                     <a:prstGeom prst="rect">
                       <a:avLst/>
@@ -4955,8 +4787,8 @@
         </w:rPr>
         <w:drawing>
           <wp:inline distT="0" distB="0" distL="0" distR="0" wp14:anchorId="7883FEE3" wp14:editId="73141791">
-            <wp:extent cx="5314950" cy="1956197"/>
-            <wp:effectExtent l="0" t="0" r="0" b="6350"/>
+            <wp:extent cx="4722887" cy="1738286"/>
+            <wp:effectExtent l="0" t="0" r="1905" b="0"/>
             <wp:docPr id="35" name="Picture 35"/>
             <wp:cNvGraphicFramePr>
               <a:graphicFrameLocks xmlns:a="http://schemas.openxmlformats.org/drawingml/2006/main" noChangeAspect="1"/>
@@ -4977,7 +4809,7 @@
                   <pic:spPr>
                     <a:xfrm>
                       <a:off x="0" y="0"/>
-                      <a:ext cx="5325018" cy="1959903"/>
+                      <a:ext cx="4754915" cy="1750074"/>
                     </a:xfrm>
                     <a:prstGeom prst="rect">
                       <a:avLst/>
@@ -5052,8 +4884,6 @@
       <w:r>
         <w:t xml:space="preserve">-.84 = (x – 77)/5 = -.84(5) + 77 = </w:t>
       </w:r>
-      <w:bookmarkStart w:id="0" w:name="_GoBack"/>
-      <w:bookmarkEnd w:id="0"/>
       <w:r>
         <w:t>72.8 degrees Fahrenheit.</w:t>
       </w:r>
@@ -5159,6 +4989,2941 @@
         </w:rPr>
         <w:t>Binomial Distribution</w:t>
       </w:r>
+    </w:p>
+    <w:p>
+      <w:pPr>
+        <w:pStyle w:val="ListBullet"/>
+        <w:numPr>
+          <w:ilvl w:val="0"/>
+          <w:numId w:val="0"/>
+        </w:numPr>
+        <w:ind w:left="360" w:hanging="360"/>
+        <w:jc w:val="center"/>
+        <w:rPr>
+          <w:b/>
+          <w:u w:val="single"/>
+        </w:rPr>
+      </w:pPr>
+    </w:p>
+    <w:p>
+      <w:pPr>
+        <w:pStyle w:val="ListBullet"/>
+      </w:pPr>
+      <w:r>
+        <w:rPr>
+          <w:b/>
+        </w:rPr>
+        <w:t>Milgram</w:t>
+      </w:r>
+      <w:r>
+        <w:rPr>
+          <w:b/>
+        </w:rPr>
+        <w:t xml:space="preserve"> Experiment</w:t>
+      </w:r>
+      <w:r>
+        <w:t xml:space="preserve">, </w:t>
+      </w:r>
+      <w:r>
+        <w:t xml:space="preserve">started by a Yale University psychologist </w:t>
+      </w:r>
+      <w:r>
+        <w:t xml:space="preserve">in </w:t>
+      </w:r>
+      <w:r>
+        <w:t>‘</w:t>
+      </w:r>
+      <w:r>
+        <w:t>60s</w:t>
+      </w:r>
+      <w:r>
+        <w:t xml:space="preserve"> = </w:t>
+      </w:r>
+      <w:r>
+        <w:t>measured willingness of</w:t>
+      </w:r>
+      <w:r>
+        <w:t xml:space="preserve"> </w:t>
+      </w:r>
+      <w:r>
+        <w:t xml:space="preserve">participants to obey authority figure </w:t>
+      </w:r>
+      <w:r>
+        <w:t xml:space="preserve">instructing </w:t>
+      </w:r>
+      <w:r>
+        <w:t xml:space="preserve">them to perform acts </w:t>
+      </w:r>
+      <w:r>
+        <w:t xml:space="preserve">conflicting </w:t>
+      </w:r>
+      <w:r>
+        <w:t xml:space="preserve">w/ </w:t>
+      </w:r>
+      <w:r>
+        <w:t xml:space="preserve">conscience. </w:t>
+      </w:r>
+    </w:p>
+    <w:p>
+      <w:pPr>
+        <w:pStyle w:val="ListBullet"/>
+        <w:tabs>
+          <w:tab w:val="clear" w:pos="360"/>
+          <w:tab w:val="num" w:pos="720"/>
+        </w:tabs>
+        <w:ind w:left="720"/>
+      </w:pPr>
+      <w:r>
+        <w:t>E</w:t>
+      </w:r>
+      <w:r>
+        <w:t>xperimenter orders teacher to</w:t>
+      </w:r>
+      <w:r>
+        <w:t xml:space="preserve"> </w:t>
+      </w:r>
+      <w:r>
+        <w:t>give severe shocks to a learner each incorrectly</w:t>
+      </w:r>
+      <w:r>
+        <w:t xml:space="preserve"> </w:t>
+      </w:r>
+      <w:r>
+        <w:t>question</w:t>
+      </w:r>
+      <w:r>
+        <w:t xml:space="preserve"> answer</w:t>
+      </w:r>
+      <w:r>
+        <w:t xml:space="preserve"> </w:t>
+      </w:r>
+    </w:p>
+    <w:p>
+      <w:pPr>
+        <w:pStyle w:val="ListBullet"/>
+        <w:tabs>
+          <w:tab w:val="clear" w:pos="360"/>
+          <w:tab w:val="num" w:pos="720"/>
+        </w:tabs>
+        <w:ind w:left="720"/>
+      </w:pPr>
+      <w:r>
+        <w:t xml:space="preserve">The teacher = </w:t>
+      </w:r>
+      <w:r>
+        <w:t>subject of the study</w:t>
+      </w:r>
+      <w:r>
+        <w:t xml:space="preserve"> + </w:t>
+      </w:r>
+      <w:r>
+        <w:t xml:space="preserve">learner </w:t>
+      </w:r>
+      <w:r>
+        <w:t xml:space="preserve">= </w:t>
+      </w:r>
+      <w:r>
+        <w:t xml:space="preserve">just an actor </w:t>
+      </w:r>
+      <w:r>
+        <w:t xml:space="preserve">+ </w:t>
+      </w:r>
+      <w:r>
+        <w:t>electric shocks are not real but</w:t>
+      </w:r>
+      <w:r>
+        <w:t xml:space="preserve"> </w:t>
+      </w:r>
+      <w:r>
+        <w:t>pre-recorded sound played each time the teacher administers</w:t>
+      </w:r>
+      <w:r>
+        <w:t xml:space="preserve"> a </w:t>
+      </w:r>
+      <w:r>
+        <w:t xml:space="preserve">shock. </w:t>
+      </w:r>
+    </w:p>
+    <w:p>
+      <w:pPr>
+        <w:pStyle w:val="ListBullet"/>
+        <w:tabs>
+          <w:tab w:val="clear" w:pos="360"/>
+          <w:tab w:val="num" w:pos="720"/>
+        </w:tabs>
+        <w:ind w:left="720"/>
+      </w:pPr>
+      <w:r>
+        <w:t xml:space="preserve">Found </w:t>
+      </w:r>
+      <w:r>
+        <w:t xml:space="preserve">that </w:t>
+      </w:r>
+      <w:r>
+        <w:t>~</w:t>
+      </w:r>
+      <w:r>
+        <w:t xml:space="preserve">65% of people obey authority </w:t>
+      </w:r>
+      <w:r>
+        <w:t xml:space="preserve">+ </w:t>
+      </w:r>
+      <w:r>
+        <w:t>give such shocks.</w:t>
+      </w:r>
+    </w:p>
+    <w:p>
+      <w:pPr>
+        <w:pStyle w:val="ListBullet"/>
+      </w:pPr>
+      <w:r>
+        <w:lastRenderedPageBreak/>
+        <w:t>Over the years, additional research suggested this number is approximately</w:t>
+      </w:r>
+      <w:r>
+        <w:t xml:space="preserve"> </w:t>
+      </w:r>
+      <w:r>
+        <w:t xml:space="preserve">consistent across communities </w:t>
+      </w:r>
+      <w:r>
+        <w:t xml:space="preserve">+ </w:t>
+      </w:r>
+      <w:r>
+        <w:t xml:space="preserve">time. </w:t>
+      </w:r>
+    </w:p>
+    <w:p>
+      <w:pPr>
+        <w:pStyle w:val="ListBullet"/>
+      </w:pPr>
+      <w:r>
+        <w:t xml:space="preserve">Each person in Milgram's experiment </w:t>
+      </w:r>
+      <w:r>
+        <w:t xml:space="preserve">= </w:t>
+      </w:r>
+      <w:r>
+        <w:t xml:space="preserve">a </w:t>
+      </w:r>
+      <w:r>
+        <w:rPr>
+          <w:b/>
+        </w:rPr>
+        <w:t>trial</w:t>
+      </w:r>
+      <w:r>
+        <w:t xml:space="preserve"> + </w:t>
+      </w:r>
+      <w:r>
+        <w:t xml:space="preserve">is labeled a success </w:t>
+      </w:r>
+      <w:r>
+        <w:t xml:space="preserve">= </w:t>
+      </w:r>
+      <w:r>
+        <w:t>refuses to administer a shock</w:t>
+      </w:r>
+      <w:r>
+        <w:t xml:space="preserve"> + </w:t>
+      </w:r>
+      <w:r>
+        <w:t xml:space="preserve">failure if </w:t>
+      </w:r>
+      <w:r>
+        <w:t xml:space="preserve">administering </w:t>
+      </w:r>
+      <w:r>
+        <w:t xml:space="preserve">a shock. </w:t>
+      </w:r>
+    </w:p>
+    <w:p>
+      <w:pPr>
+        <w:pStyle w:val="ListBullet"/>
+      </w:pPr>
+      <w:r>
+        <w:t>Since only 35% of people refused to</w:t>
+      </w:r>
+      <w:r>
+        <w:t xml:space="preserve"> </w:t>
+      </w:r>
+      <w:r>
+        <w:t>ad</w:t>
+      </w:r>
+      <w:r>
+        <w:t>minister such a shock, P(S) = .35</w:t>
+      </w:r>
+    </w:p>
+    <w:p>
+      <w:pPr>
+        <w:pStyle w:val="ListBullet"/>
+      </w:pPr>
+      <w:r>
+        <w:t xml:space="preserve">When an individual trial has only </w:t>
+      </w:r>
+      <w:r>
+        <w:t xml:space="preserve">2 </w:t>
+      </w:r>
+      <w:r>
+        <w:t xml:space="preserve">possible outcomes, it is called a </w:t>
+      </w:r>
+      <w:r>
+        <w:rPr>
+          <w:b/>
+        </w:rPr>
+        <w:t xml:space="preserve">Bernoulli </w:t>
+      </w:r>
+      <w:r>
+        <w:rPr>
+          <w:b/>
+        </w:rPr>
+        <w:t>random variable</w:t>
+      </w:r>
+      <w:r>
+        <w:t xml:space="preserve">. </w:t>
+      </w:r>
+    </w:p>
+    <w:p>
+      <w:pPr>
+        <w:pStyle w:val="ListBullet"/>
+      </w:pPr>
+      <w:r>
+        <w:t xml:space="preserve">Suppose we randomly select </w:t>
+      </w:r>
+      <w:r>
+        <w:t>4</w:t>
+      </w:r>
+      <w:r>
+        <w:t xml:space="preserve"> individuals</w:t>
+      </w:r>
+      <w:r>
+        <w:t xml:space="preserve"> (</w:t>
+      </w:r>
+      <w:r>
+        <w:t>A, B, C, D</w:t>
+      </w:r>
+      <w:r>
+        <w:t>)</w:t>
+      </w:r>
+      <w:r>
+        <w:t xml:space="preserve"> to participate in this</w:t>
+      </w:r>
+      <w:r>
+        <w:t xml:space="preserve"> </w:t>
+      </w:r>
+      <w:r>
+        <w:t xml:space="preserve">experiment. What is the probability exactly </w:t>
+      </w:r>
+      <w:r>
+        <w:t xml:space="preserve">1 </w:t>
+      </w:r>
+      <w:r>
+        <w:t>of them will refuse to administer the</w:t>
+      </w:r>
+      <w:r>
+        <w:t xml:space="preserve"> </w:t>
+      </w:r>
+      <w:r>
+        <w:t xml:space="preserve">shock? </w:t>
+      </w:r>
+    </w:p>
+    <w:p>
+      <w:pPr>
+        <w:pStyle w:val="ListBullet"/>
+        <w:tabs>
+          <w:tab w:val="clear" w:pos="360"/>
+          <w:tab w:val="num" w:pos="720"/>
+        </w:tabs>
+        <w:ind w:left="720"/>
+      </w:pPr>
+      <w:r>
+        <w:t xml:space="preserve">In scenario </w:t>
+      </w:r>
+      <w:r>
+        <w:t xml:space="preserve">1 </w:t>
+      </w:r>
+      <w:r>
+        <w:sym w:font="Wingdings" w:char="F0E0"/>
+      </w:r>
+      <w:r>
+        <w:t xml:space="preserve"> 4 </w:t>
+      </w:r>
+      <w:r>
+        <w:t>people</w:t>
+      </w:r>
+      <w:r>
+        <w:t xml:space="preserve"> </w:t>
+      </w:r>
+      <w:r>
+        <w:t>in experiment</w:t>
+      </w:r>
+      <w:r>
+        <w:t xml:space="preserve"> + </w:t>
+      </w:r>
+      <w:r>
+        <w:t xml:space="preserve">say </w:t>
+      </w:r>
+      <w:r>
+        <w:t>the 1</w:t>
+      </w:r>
+      <w:r>
+        <w:rPr>
+          <w:vertAlign w:val="superscript"/>
+        </w:rPr>
+        <w:t>st</w:t>
+      </w:r>
+      <w:r>
+        <w:t xml:space="preserve"> </w:t>
+      </w:r>
+      <w:r>
+        <w:t>person</w:t>
+      </w:r>
+      <w:r>
+        <w:t xml:space="preserve"> </w:t>
+      </w:r>
+      <w:r>
+        <w:t xml:space="preserve">refuses </w:t>
+      </w:r>
+      <w:r>
+        <w:t xml:space="preserve">+ </w:t>
+      </w:r>
+      <w:r>
+        <w:t xml:space="preserve">remainder all shock. </w:t>
+      </w:r>
+    </w:p>
+    <w:p>
+      <w:pPr>
+        <w:pStyle w:val="ListBullet"/>
+        <w:tabs>
+          <w:tab w:val="clear" w:pos="360"/>
+          <w:tab w:val="num" w:pos="1080"/>
+        </w:tabs>
+        <w:ind w:left="1080"/>
+      </w:pPr>
+      <w:r>
+        <w:t xml:space="preserve">Probability </w:t>
+      </w:r>
+      <w:r>
+        <w:t xml:space="preserve">associated </w:t>
+      </w:r>
+      <w:r>
+        <w:t xml:space="preserve">w/ </w:t>
+      </w:r>
+      <w:r>
+        <w:t>refusing</w:t>
+      </w:r>
+      <w:r>
+        <w:t xml:space="preserve"> = </w:t>
+      </w:r>
+      <w:r>
+        <w:t>0.35</w:t>
+      </w:r>
+      <w:r>
+        <w:t xml:space="preserve"> + </w:t>
+      </w:r>
+      <w:r>
+        <w:t xml:space="preserve">probability associated </w:t>
+      </w:r>
+      <w:r>
+        <w:t xml:space="preserve">w/ </w:t>
+      </w:r>
+      <w:r>
+        <w:t>the</w:t>
+      </w:r>
+      <w:r>
+        <w:t xml:space="preserve"> </w:t>
+      </w:r>
+      <w:r>
+        <w:t xml:space="preserve">rest </w:t>
+      </w:r>
+      <w:r>
+        <w:t xml:space="preserve">= </w:t>
+      </w:r>
+      <w:r>
+        <w:t xml:space="preserve">0.65. </w:t>
+      </w:r>
+    </w:p>
+    <w:p>
+      <w:pPr>
+        <w:pStyle w:val="ListBullet"/>
+        <w:tabs>
+          <w:tab w:val="clear" w:pos="360"/>
+          <w:tab w:val="num" w:pos="1080"/>
+        </w:tabs>
+        <w:ind w:left="1080"/>
+      </w:pPr>
+      <w:r>
+        <w:t xml:space="preserve">Since we say </w:t>
+      </w:r>
+      <w:r>
+        <w:t xml:space="preserve">the </w:t>
+      </w:r>
+      <w:r>
+        <w:t>1</w:t>
+      </w:r>
+      <w:r>
+        <w:rPr>
+          <w:vertAlign w:val="superscript"/>
+        </w:rPr>
+        <w:t>st</w:t>
+      </w:r>
+      <w:r>
+        <w:t xml:space="preserve"> person</w:t>
+      </w:r>
+      <w:r>
+        <w:t xml:space="preserve"> </w:t>
+      </w:r>
+      <w:r>
+        <w:t>will refuse</w:t>
+      </w:r>
+      <w:r>
+        <w:t xml:space="preserve"> + 2</w:t>
+      </w:r>
+      <w:r>
+        <w:rPr>
+          <w:vertAlign w:val="superscript"/>
+        </w:rPr>
+        <w:t>nd</w:t>
+      </w:r>
+      <w:r>
+        <w:t>-4</w:t>
+      </w:r>
+      <w:r>
+        <w:rPr>
+          <w:vertAlign w:val="superscript"/>
+        </w:rPr>
+        <w:t>th</w:t>
+      </w:r>
+      <w:r>
+        <w:t xml:space="preserve"> </w:t>
+      </w:r>
+      <w:r>
+        <w:t>will shock,</w:t>
+      </w:r>
+      <w:r>
+        <w:t xml:space="preserve"> </w:t>
+      </w:r>
+      <w:r>
+        <w:t>multiply these probabilities</w:t>
+      </w:r>
+      <w:r>
+        <w:t xml:space="preserve"> b/c</w:t>
+      </w:r>
+      <w:r>
+        <w:t xml:space="preserve"> these </w:t>
+      </w:r>
+      <w:r>
+        <w:t xml:space="preserve">are </w:t>
+      </w:r>
+      <w:r>
+        <w:rPr>
+          <w:u w:val="single"/>
+        </w:rPr>
+        <w:t>independent</w:t>
+      </w:r>
+      <w:r>
+        <w:t xml:space="preserve"> trials since these</w:t>
+      </w:r>
+      <w:r>
+        <w:t xml:space="preserve"> are a random sample of people</w:t>
+      </w:r>
+    </w:p>
+    <w:p>
+      <w:pPr>
+        <w:pStyle w:val="ListBullet"/>
+        <w:tabs>
+          <w:tab w:val="clear" w:pos="360"/>
+          <w:tab w:val="num" w:pos="1080"/>
+        </w:tabs>
+        <w:ind w:left="1080"/>
+      </w:pPr>
+      <w:r>
+        <w:t xml:space="preserve">P(1) = .35*.65*.65*.65 = </w:t>
+      </w:r>
+      <w:r>
+        <w:t>0.09611875</w:t>
+      </w:r>
+      <w:r>
+        <w:t xml:space="preserve"> = 9% chance 1</w:t>
+      </w:r>
+      <w:r>
+        <w:rPr>
+          <w:vertAlign w:val="superscript"/>
+        </w:rPr>
+        <w:t>st</w:t>
+      </w:r>
+      <w:r>
+        <w:t xml:space="preserve"> person refuses </w:t>
+      </w:r>
+      <w:r>
+        <w:t>+</w:t>
+      </w:r>
+      <w:r>
+        <w:t xml:space="preserve"> everybody else</w:t>
+      </w:r>
+    </w:p>
+    <w:p>
+      <w:pPr>
+        <w:pStyle w:val="ListBullet"/>
+        <w:tabs>
+          <w:tab w:val="clear" w:pos="360"/>
+          <w:tab w:val="num" w:pos="720"/>
+        </w:tabs>
+        <w:ind w:left="720"/>
+      </w:pPr>
+      <w:r>
+        <w:t>Continue on w/ other scenarios</w:t>
+      </w:r>
+    </w:p>
+    <w:p>
+      <w:pPr>
+        <w:pStyle w:val="ListBullet"/>
+        <w:tabs>
+          <w:tab w:val="clear" w:pos="360"/>
+          <w:tab w:val="num" w:pos="720"/>
+        </w:tabs>
+        <w:ind w:left="720"/>
+      </w:pPr>
+      <w:r>
+        <w:t xml:space="preserve">Even </w:t>
+      </w:r>
+      <w:r>
+        <w:t xml:space="preserve">though order </w:t>
+      </w:r>
+      <w:r>
+        <w:t>changes</w:t>
+      </w:r>
+      <w:r>
+        <w:t xml:space="preserve">, overall probability has not changed </w:t>
+      </w:r>
+      <w:r>
+        <w:t xml:space="preserve">b/c </w:t>
+      </w:r>
+      <w:r>
+        <w:t>order in which you multiply</w:t>
+      </w:r>
+      <w:r>
+        <w:t xml:space="preserve"> </w:t>
+      </w:r>
+      <w:r>
+        <w:t xml:space="preserve">numbers does not change the product. </w:t>
+      </w:r>
+    </w:p>
+    <w:p>
+      <w:pPr>
+        <w:pStyle w:val="ListBullet"/>
+        <w:numPr>
+          <w:ilvl w:val="0"/>
+          <w:numId w:val="0"/>
+        </w:numPr>
+        <w:ind w:left="720" w:firstLine="720"/>
+      </w:pPr>
+      <w:r>
+        <w:rPr>
+          <w:noProof/>
+        </w:rPr>
+        <w:drawing>
+          <wp:inline distT="0" distB="0" distL="0" distR="0" wp14:anchorId="7F61D541" wp14:editId="4493B543">
+            <wp:extent cx="3399183" cy="1303020"/>
+            <wp:effectExtent l="0" t="0" r="0" b="0"/>
+            <wp:docPr id="13" name="Picture 13"/>
+            <wp:cNvGraphicFramePr>
+              <a:graphicFrameLocks xmlns:a="http://schemas.openxmlformats.org/drawingml/2006/main" noChangeAspect="1"/>
+            </wp:cNvGraphicFramePr>
+            <a:graphic xmlns:a="http://schemas.openxmlformats.org/drawingml/2006/main">
+              <a:graphicData uri="http://schemas.openxmlformats.org/drawingml/2006/picture">
+                <pic:pic xmlns:pic="http://schemas.openxmlformats.org/drawingml/2006/picture">
+                  <pic:nvPicPr>
+                    <pic:cNvPr id="1" name=""/>
+                    <pic:cNvPicPr/>
+                  </pic:nvPicPr>
+                  <pic:blipFill>
+                    <a:blip r:embed="rId41"/>
+                    <a:stretch>
+                      <a:fillRect/>
+                    </a:stretch>
+                  </pic:blipFill>
+                  <pic:spPr>
+                    <a:xfrm>
+                      <a:off x="0" y="0"/>
+                      <a:ext cx="3414286" cy="1308810"/>
+                    </a:xfrm>
+                    <a:prstGeom prst="rect">
+                      <a:avLst/>
+                    </a:prstGeom>
+                  </pic:spPr>
+                </pic:pic>
+              </a:graphicData>
+            </a:graphic>
+          </wp:inline>
+        </w:drawing>
+      </w:r>
+    </w:p>
+    <w:p>
+      <w:pPr>
+        <w:pStyle w:val="ListBullet"/>
+        <w:tabs>
+          <w:tab w:val="clear" w:pos="360"/>
+          <w:tab w:val="num" w:pos="720"/>
+        </w:tabs>
+        <w:ind w:left="720"/>
+      </w:pPr>
+      <w:r>
+        <w:t>Possible scenarios could be any of the 4 (OR)</w:t>
+      </w:r>
+    </w:p>
+    <w:p>
+      <w:pPr>
+        <w:pStyle w:val="ListBullet"/>
+        <w:tabs>
+          <w:tab w:val="clear" w:pos="360"/>
+          <w:tab w:val="num" w:pos="720"/>
+        </w:tabs>
+        <w:ind w:left="720"/>
+      </w:pPr>
+      <w:r>
+        <w:t>Since t</w:t>
+      </w:r>
+      <w:r>
+        <w:t xml:space="preserve">hese are </w:t>
+      </w:r>
+      <w:r>
+        <w:rPr>
+          <w:b/>
+        </w:rPr>
+        <w:t>disjoint scenarios</w:t>
+      </w:r>
+      <w:r>
+        <w:t>/</w:t>
+      </w:r>
+      <w:r>
+        <w:rPr>
+          <w:b/>
+        </w:rPr>
+        <w:t>outcomes</w:t>
+      </w:r>
+      <w:r>
+        <w:rPr>
+          <w:b/>
+        </w:rPr>
+        <w:t xml:space="preserve"> </w:t>
+      </w:r>
+      <w:r>
+        <w:sym w:font="Wingdings" w:char="F0E0"/>
+      </w:r>
+      <w:r>
+        <w:t xml:space="preserve"> </w:t>
+      </w:r>
+      <w:r>
+        <w:t>can't all happen at the same time.</w:t>
+      </w:r>
+    </w:p>
+    <w:p>
+      <w:pPr>
+        <w:pStyle w:val="ListBullet"/>
+        <w:tabs>
+          <w:tab w:val="clear" w:pos="360"/>
+          <w:tab w:val="num" w:pos="720"/>
+        </w:tabs>
+        <w:ind w:left="720"/>
+      </w:pPr>
+      <w:r>
+        <w:t xml:space="preserve">Therefore, add the probabilities + </w:t>
+      </w:r>
+      <w:r>
+        <w:t xml:space="preserve">the overall probability exactly </w:t>
+      </w:r>
+      <w:r>
+        <w:t xml:space="preserve">1 </w:t>
+      </w:r>
+      <w:r>
+        <w:t xml:space="preserve">person out of </w:t>
+      </w:r>
+      <w:r>
+        <w:t xml:space="preserve">4 </w:t>
+      </w:r>
+      <w:r>
+        <w:t>refuses to administer</w:t>
+      </w:r>
+      <w:r>
+        <w:t xml:space="preserve"> </w:t>
+      </w:r>
+      <w:r>
+        <w:t xml:space="preserve">the shock </w:t>
+      </w:r>
+      <w:r>
+        <w:t xml:space="preserve">= </w:t>
+      </w:r>
+      <w:r>
+        <w:rPr>
+          <w:b/>
+        </w:rPr>
+        <w:t>0.3844.</w:t>
+      </w:r>
+      <w:r>
+        <w:t xml:space="preserve"> </w:t>
+      </w:r>
+    </w:p>
+    <w:p>
+      <w:pPr>
+        <w:pStyle w:val="ListBullet"/>
+        <w:tabs>
+          <w:tab w:val="clear" w:pos="360"/>
+          <w:tab w:val="num" w:pos="720"/>
+        </w:tabs>
+        <w:ind w:left="720"/>
+      </w:pPr>
+      <w:r>
+        <w:t xml:space="preserve">Could’ve </w:t>
+      </w:r>
+      <w:r>
+        <w:t>actually arrived at this</w:t>
+      </w:r>
+      <w:r>
+        <w:t xml:space="preserve"> </w:t>
+      </w:r>
+      <w:r>
+        <w:t xml:space="preserve">probability </w:t>
+      </w:r>
+      <w:r>
+        <w:t xml:space="preserve">w/ P(S1) * </w:t>
+      </w:r>
+      <w:r>
+        <w:t xml:space="preserve">number of scenarios. </w:t>
+      </w:r>
+    </w:p>
+    <w:p>
+      <w:pPr>
+        <w:pStyle w:val="ListBullet"/>
+      </w:pPr>
+      <w:r>
+        <w:t xml:space="preserve">This is a perfect setting for the </w:t>
+      </w:r>
+      <w:r>
+        <w:rPr>
+          <w:b/>
+        </w:rPr>
+        <w:t>binomial</w:t>
+      </w:r>
+      <w:r>
+        <w:rPr>
+          <w:b/>
+        </w:rPr>
+        <w:t xml:space="preserve"> </w:t>
+      </w:r>
+      <w:r>
+        <w:rPr>
+          <w:b/>
+        </w:rPr>
+        <w:t>distribution</w:t>
+      </w:r>
+      <w:r>
+        <w:t xml:space="preserve"> = </w:t>
+      </w:r>
+      <w:r>
+        <w:rPr>
+          <w:i/>
+        </w:rPr>
+        <w:t>describes the</w:t>
+      </w:r>
+      <w:r>
+        <w:rPr>
+          <w:i/>
+        </w:rPr>
+        <w:t xml:space="preserve"> </w:t>
+      </w:r>
+      <w:r>
+        <w:rPr>
+          <w:i/>
+        </w:rPr>
+        <w:t xml:space="preserve">probability of having exactly </w:t>
+      </w:r>
+      <w:r>
+        <w:rPr>
+          <w:b/>
+          <w:i/>
+        </w:rPr>
+        <w:t>k</w:t>
+      </w:r>
+      <w:r>
+        <w:rPr>
+          <w:i/>
+        </w:rPr>
+        <w:t xml:space="preserve"> successes in </w:t>
+      </w:r>
+      <w:r>
+        <w:rPr>
+          <w:b/>
+          <w:i/>
+        </w:rPr>
+        <w:t>n</w:t>
+      </w:r>
+      <w:r>
+        <w:rPr>
+          <w:i/>
+        </w:rPr>
+        <w:t xml:space="preserve"> independent Bernouilli</w:t>
+      </w:r>
+      <w:r>
+        <w:rPr>
+          <w:i/>
+        </w:rPr>
+        <w:t xml:space="preserve"> </w:t>
+      </w:r>
+      <w:r>
+        <w:rPr>
+          <w:i/>
+        </w:rPr>
+        <w:t xml:space="preserve">trials with probability of success, </w:t>
+      </w:r>
+      <w:r>
+        <w:rPr>
+          <w:b/>
+          <w:i/>
+        </w:rPr>
+        <w:t>p</w:t>
+      </w:r>
+      <w:r>
+        <w:t xml:space="preserve">. </w:t>
+      </w:r>
+    </w:p>
+    <w:p>
+      <w:pPr>
+        <w:pStyle w:val="ListBullet"/>
+      </w:pPr>
+      <w:r>
+        <w:t xml:space="preserve">This </w:t>
+      </w:r>
+      <w:r>
+        <w:t>probability can be</w:t>
+      </w:r>
+      <w:r>
+        <w:t xml:space="preserve"> </w:t>
+      </w:r>
+      <w:r>
+        <w:t xml:space="preserve">calculated </w:t>
+      </w:r>
+      <w:r>
+        <w:t>= #</w:t>
+      </w:r>
+      <w:r>
+        <w:t xml:space="preserve"> of scenarios </w:t>
+      </w:r>
+      <w:r>
+        <w:t>*</w:t>
+      </w:r>
+      <w:r>
+        <w:t xml:space="preserve"> pr</w:t>
+      </w:r>
+      <w:r>
+        <w:t>obability of a single scenario</w:t>
+      </w:r>
+    </w:p>
+    <w:p>
+      <w:pPr>
+        <w:pStyle w:val="ListBullet"/>
+        <w:rPr>
+          <w:b/>
+        </w:rPr>
+      </w:pPr>
+      <w:r>
+        <w:t>The probability of a single scenario is</w:t>
+      </w:r>
+      <w:r>
+        <w:t xml:space="preserve"> simply </w:t>
+      </w:r>
+      <w:r>
+        <w:rPr>
+          <w:b/>
+        </w:rPr>
+        <w:t>p^(k)*(</w:t>
+      </w:r>
+      <w:r>
+        <w:rPr>
+          <w:b/>
+        </w:rPr>
+        <w:t>1</w:t>
+      </w:r>
+      <w:r>
+        <w:rPr>
+          <w:b/>
+        </w:rPr>
+        <w:t xml:space="preserve"> – p)^(n – k)</w:t>
+      </w:r>
+      <w:r>
+        <w:rPr>
+          <w:b/>
+        </w:rPr>
+        <w:t xml:space="preserve"> </w:t>
+      </w:r>
+    </w:p>
+    <w:p>
+      <w:pPr>
+        <w:pStyle w:val="ListBullet"/>
+        <w:numPr>
+          <w:ilvl w:val="0"/>
+          <w:numId w:val="0"/>
+        </w:numPr>
+        <w:ind w:left="1800" w:firstLine="360"/>
+      </w:pPr>
+      <w:r>
+        <w:rPr>
+          <w:noProof/>
+        </w:rPr>
+        <w:drawing>
+          <wp:inline distT="0" distB="0" distL="0" distR="0" wp14:anchorId="4C542F63" wp14:editId="72541D8F">
+            <wp:extent cx="2740673" cy="629463"/>
+            <wp:effectExtent l="0" t="0" r="2540" b="0"/>
+            <wp:docPr id="36" name="Picture 36"/>
+            <wp:cNvGraphicFramePr>
+              <a:graphicFrameLocks xmlns:a="http://schemas.openxmlformats.org/drawingml/2006/main" noChangeAspect="1"/>
+            </wp:cNvGraphicFramePr>
+            <a:graphic xmlns:a="http://schemas.openxmlformats.org/drawingml/2006/main">
+              <a:graphicData uri="http://schemas.openxmlformats.org/drawingml/2006/picture">
+                <pic:pic xmlns:pic="http://schemas.openxmlformats.org/drawingml/2006/picture">
+                  <pic:nvPicPr>
+                    <pic:cNvPr id="1" name=""/>
+                    <pic:cNvPicPr/>
+                  </pic:nvPicPr>
+                  <pic:blipFill>
+                    <a:blip r:embed="rId42"/>
+                    <a:stretch>
+                      <a:fillRect/>
+                    </a:stretch>
+                  </pic:blipFill>
+                  <pic:spPr>
+                    <a:xfrm>
+                      <a:off x="0" y="0"/>
+                      <a:ext cx="2848116" cy="654140"/>
+                    </a:xfrm>
+                    <a:prstGeom prst="rect">
+                      <a:avLst/>
+                    </a:prstGeom>
+                  </pic:spPr>
+                </pic:pic>
+              </a:graphicData>
+            </a:graphic>
+          </wp:inline>
+        </w:drawing>
+      </w:r>
+    </w:p>
+    <w:p>
+      <w:pPr>
+        <w:pStyle w:val="ListBullet"/>
+        <w:tabs>
+          <w:tab w:val="clear" w:pos="360"/>
+          <w:tab w:val="num" w:pos="720"/>
+        </w:tabs>
+        <w:ind w:left="720"/>
+      </w:pPr>
+      <w:r>
+        <w:t xml:space="preserve">This means the </w:t>
+      </w:r>
+      <w:r>
+        <w:rPr>
+          <w:u w:val="single"/>
+        </w:rPr>
+        <w:t>probability of success</w:t>
+      </w:r>
+      <w:r>
+        <w:t xml:space="preserve"> to the </w:t>
+      </w:r>
+      <w:r>
+        <w:rPr>
+          <w:u w:val="single"/>
+        </w:rPr>
+        <w:t>power of</w:t>
+      </w:r>
+      <w:r>
+        <w:t xml:space="preserve"> </w:t>
+      </w:r>
+      <w:r>
+        <w:rPr>
+          <w:u w:val="single"/>
+        </w:rPr>
+        <w:t>#</w:t>
+      </w:r>
+      <w:r>
+        <w:rPr>
+          <w:u w:val="single"/>
+        </w:rPr>
+        <w:t xml:space="preserve"> of successes</w:t>
+      </w:r>
+      <w:r>
+        <w:t xml:space="preserve"> (our k) m</w:t>
+      </w:r>
+      <w:r>
+        <w:t xml:space="preserve">ultiplied by the </w:t>
+      </w:r>
+      <w:r>
+        <w:rPr>
+          <w:u w:val="single"/>
+        </w:rPr>
+        <w:t>probability of failure</w:t>
+      </w:r>
+      <w:r>
+        <w:t xml:space="preserve"> </w:t>
+      </w:r>
+      <w:r>
+        <w:t xml:space="preserve">to the </w:t>
+      </w:r>
+      <w:r>
+        <w:rPr>
+          <w:u w:val="single"/>
+        </w:rPr>
+        <w:t xml:space="preserve">power of </w:t>
+      </w:r>
+      <w:r>
+        <w:rPr>
+          <w:u w:val="single"/>
+        </w:rPr>
+        <w:t>#</w:t>
+      </w:r>
+      <w:r>
+        <w:rPr>
+          <w:u w:val="single"/>
+        </w:rPr>
+        <w:t xml:space="preserve"> of failures</w:t>
+      </w:r>
+      <w:r>
+        <w:t xml:space="preserve">. </w:t>
+      </w:r>
+    </w:p>
+    <w:p>
+      <w:pPr>
+        <w:pStyle w:val="ListBullet"/>
+        <w:numPr>
+          <w:ilvl w:val="0"/>
+          <w:numId w:val="0"/>
+        </w:numPr>
+        <w:ind w:left="1440" w:firstLine="720"/>
+      </w:pPr>
+      <w:r>
+        <w:rPr>
+          <w:noProof/>
+        </w:rPr>
+        <w:drawing>
+          <wp:inline distT="0" distB="0" distL="0" distR="0" wp14:anchorId="5494DFCC" wp14:editId="276CADD3">
+            <wp:extent cx="2615821" cy="1143000"/>
+            <wp:effectExtent l="0" t="0" r="0" b="0"/>
+            <wp:docPr id="37" name="Picture 37"/>
+            <wp:cNvGraphicFramePr>
+              <a:graphicFrameLocks xmlns:a="http://schemas.openxmlformats.org/drawingml/2006/main" noChangeAspect="1"/>
+            </wp:cNvGraphicFramePr>
+            <a:graphic xmlns:a="http://schemas.openxmlformats.org/drawingml/2006/main">
+              <a:graphicData uri="http://schemas.openxmlformats.org/drawingml/2006/picture">
+                <pic:pic xmlns:pic="http://schemas.openxmlformats.org/drawingml/2006/picture">
+                  <pic:nvPicPr>
+                    <pic:cNvPr id="1" name=""/>
+                    <pic:cNvPicPr/>
+                  </pic:nvPicPr>
+                  <pic:blipFill>
+                    <a:blip r:embed="rId43"/>
+                    <a:stretch>
+                      <a:fillRect/>
+                    </a:stretch>
+                  </pic:blipFill>
+                  <pic:spPr>
+                    <a:xfrm>
+                      <a:off x="0" y="0"/>
+                      <a:ext cx="2656987" cy="1160988"/>
+                    </a:xfrm>
+                    <a:prstGeom prst="rect">
+                      <a:avLst/>
+                    </a:prstGeom>
+                  </pic:spPr>
+                </pic:pic>
+              </a:graphicData>
+            </a:graphic>
+          </wp:inline>
+        </w:drawing>
+      </w:r>
+    </w:p>
+    <w:p>
+      <w:pPr>
+        <w:pStyle w:val="ListBullet"/>
+      </w:pPr>
+      <w:r>
+        <w:lastRenderedPageBreak/>
+        <w:t xml:space="preserve">To find the </w:t>
+      </w:r>
+      <w:r>
+        <w:t>#</w:t>
+      </w:r>
+      <w:r>
+        <w:t xml:space="preserve"> of scenarios</w:t>
+      </w:r>
+      <w:r>
+        <w:t>:</w:t>
+      </w:r>
+    </w:p>
+    <w:p>
+      <w:pPr>
+        <w:pStyle w:val="ListBullet"/>
+        <w:tabs>
+          <w:tab w:val="clear" w:pos="360"/>
+          <w:tab w:val="num" w:pos="720"/>
+        </w:tabs>
+        <w:ind w:left="720"/>
+      </w:pPr>
+      <w:r>
+        <w:t xml:space="preserve"> To enumerate </w:t>
+      </w:r>
+      <w:r>
+        <w:t>each possible</w:t>
+      </w:r>
+      <w:r>
+        <w:t xml:space="preserve"> </w:t>
+      </w:r>
+      <w:r>
+        <w:t>scenario</w:t>
+      </w:r>
+      <w:r>
+        <w:t xml:space="preserve"> is</w:t>
+      </w:r>
+      <w:r>
+        <w:t xml:space="preserve"> only feasible </w:t>
+      </w:r>
+      <w:r>
+        <w:t>w/ a small n</w:t>
+      </w:r>
+    </w:p>
+    <w:p>
+      <w:pPr>
+        <w:pStyle w:val="ListBullet"/>
+        <w:tabs>
+          <w:tab w:val="clear" w:pos="360"/>
+          <w:tab w:val="num" w:pos="720"/>
+        </w:tabs>
+        <w:ind w:left="720"/>
+      </w:pPr>
+      <w:r>
+        <w:t xml:space="preserve">Alternative </w:t>
+      </w:r>
+      <w:r>
+        <w:t>approach</w:t>
+      </w:r>
+      <w:r>
+        <w:t xml:space="preserve"> = </w:t>
+      </w:r>
+      <w:r>
+        <w:t xml:space="preserve">the </w:t>
+      </w:r>
+      <w:r>
+        <w:rPr>
+          <w:b/>
+        </w:rPr>
+        <w:t>choose function</w:t>
+      </w:r>
+      <w:r>
+        <w:rPr>
+          <w:b/>
+        </w:rPr>
+        <w:t xml:space="preserve"> </w:t>
+      </w:r>
+      <w:r>
+        <w:t>(n choose k)</w:t>
+      </w:r>
+      <w:r>
+        <w:t xml:space="preserve"> </w:t>
+      </w:r>
+      <w:r>
+        <w:t xml:space="preserve">= </w:t>
+      </w:r>
+      <w:r>
+        <w:t xml:space="preserve">useful for calculating </w:t>
+      </w:r>
+      <w:r>
+        <w:t xml:space="preserve"># </w:t>
+      </w:r>
+      <w:r>
+        <w:t>of ways to</w:t>
+      </w:r>
+      <w:r>
+        <w:t xml:space="preserve"> choose k successes in n trials</w:t>
+      </w:r>
+    </w:p>
+    <w:p>
+      <w:pPr>
+        <w:pStyle w:val="ListBullet"/>
+        <w:numPr>
+          <w:ilvl w:val="0"/>
+          <w:numId w:val="0"/>
+        </w:numPr>
+        <w:ind w:left="2160" w:firstLine="720"/>
+      </w:pPr>
+      <w:r>
+        <w:rPr>
+          <w:noProof/>
+        </w:rPr>
+        <w:drawing>
+          <wp:inline distT="0" distB="0" distL="0" distR="0" wp14:anchorId="3CFF38EB" wp14:editId="04FC3E34">
+            <wp:extent cx="1959610" cy="590550"/>
+            <wp:effectExtent l="0" t="0" r="2540" b="0"/>
+            <wp:docPr id="38" name="Picture 38"/>
+            <wp:cNvGraphicFramePr>
+              <a:graphicFrameLocks xmlns:a="http://schemas.openxmlformats.org/drawingml/2006/main" noChangeAspect="1"/>
+            </wp:cNvGraphicFramePr>
+            <a:graphic xmlns:a="http://schemas.openxmlformats.org/drawingml/2006/main">
+              <a:graphicData uri="http://schemas.openxmlformats.org/drawingml/2006/picture">
+                <pic:pic xmlns:pic="http://schemas.openxmlformats.org/drawingml/2006/picture">
+                  <pic:nvPicPr>
+                    <pic:cNvPr id="1" name=""/>
+                    <pic:cNvPicPr/>
+                  </pic:nvPicPr>
+                  <pic:blipFill rotWithShape="1">
+                    <a:blip r:embed="rId44"/>
+                    <a:srcRect b="47897"/>
+                    <a:stretch/>
+                  </pic:blipFill>
+                  <pic:spPr bwMode="auto">
+                    <a:xfrm>
+                      <a:off x="0" y="0"/>
+                      <a:ext cx="1976602" cy="595671"/>
+                    </a:xfrm>
+                    <a:prstGeom prst="rect">
+                      <a:avLst/>
+                    </a:prstGeom>
+                    <a:ln>
+                      <a:noFill/>
+                    </a:ln>
+                    <a:extLst>
+                      <a:ext uri="{53640926-AAD7-44D8-BBD7-CCE9431645EC}">
+                        <a14:shadowObscured xmlns:a14="http://schemas.microsoft.com/office/drawing/2010/main"/>
+                      </a:ext>
+                    </a:extLst>
+                  </pic:spPr>
+                </pic:pic>
+              </a:graphicData>
+            </a:graphic>
+          </wp:inline>
+        </w:drawing>
+      </w:r>
+    </w:p>
+    <w:p>
+      <w:pPr>
+        <w:pStyle w:val="ListBullet"/>
+      </w:pPr>
+      <w:r>
+        <w:t>Ex:</w:t>
+      </w:r>
+      <w:r>
+        <w:t xml:space="preserve"> </w:t>
+      </w:r>
+      <w:r>
+        <w:t xml:space="preserve">Want </w:t>
+      </w:r>
+      <w:r>
+        <w:t>to find how many scenarios</w:t>
+      </w:r>
+      <w:r>
+        <w:t xml:space="preserve"> </w:t>
+      </w:r>
+      <w:r>
+        <w:t xml:space="preserve">yield </w:t>
+      </w:r>
+      <w:r>
+        <w:t>1</w:t>
+      </w:r>
+      <w:r>
+        <w:t xml:space="preserve"> success in </w:t>
+      </w:r>
+      <w:r>
+        <w:t>4</w:t>
+      </w:r>
+      <w:r>
+        <w:t xml:space="preserve"> trials. </w:t>
+      </w:r>
+    </w:p>
+    <w:p>
+      <w:pPr>
+        <w:pStyle w:val="ListBullet"/>
+        <w:tabs>
+          <w:tab w:val="clear" w:pos="360"/>
+          <w:tab w:val="num" w:pos="720"/>
+        </w:tabs>
+        <w:ind w:left="720"/>
+      </w:pPr>
+      <w:r>
+        <w:t xml:space="preserve">Here n </w:t>
+      </w:r>
+      <w:r>
+        <w:t>=</w:t>
+      </w:r>
+      <w:r>
+        <w:t xml:space="preserve"> 4, k </w:t>
+      </w:r>
+      <w:r>
+        <w:t>=</w:t>
+      </w:r>
+      <w:r>
+        <w:t xml:space="preserve"> 1; therefore, n choose k</w:t>
+      </w:r>
+      <w:r>
+        <w:t xml:space="preserve"> = 4! / (1! * (3)!) = 4</w:t>
+      </w:r>
+    </w:p>
+    <w:p>
+      <w:pPr>
+        <w:pStyle w:val="ListBullet"/>
+        <w:numPr>
+          <w:ilvl w:val="0"/>
+          <w:numId w:val="0"/>
+        </w:numPr>
+        <w:ind w:left="2160" w:firstLine="720"/>
+      </w:pPr>
+      <w:r>
+        <w:rPr>
+          <w:noProof/>
+        </w:rPr>
+        <w:drawing>
+          <wp:inline distT="0" distB="0" distL="0" distR="0" wp14:anchorId="036C4B88" wp14:editId="78BBC952">
+            <wp:extent cx="1963882" cy="933450"/>
+            <wp:effectExtent l="0" t="0" r="0" b="0"/>
+            <wp:docPr id="39" name="Picture 39"/>
+            <wp:cNvGraphicFramePr>
+              <a:graphicFrameLocks xmlns:a="http://schemas.openxmlformats.org/drawingml/2006/main" noChangeAspect="1"/>
+            </wp:cNvGraphicFramePr>
+            <a:graphic xmlns:a="http://schemas.openxmlformats.org/drawingml/2006/main">
+              <a:graphicData uri="http://schemas.openxmlformats.org/drawingml/2006/picture">
+                <pic:pic xmlns:pic="http://schemas.openxmlformats.org/drawingml/2006/picture">
+                  <pic:nvPicPr>
+                    <pic:cNvPr id="1" name=""/>
+                    <pic:cNvPicPr/>
+                  </pic:nvPicPr>
+                  <pic:blipFill>
+                    <a:blip r:embed="rId45"/>
+                    <a:stretch>
+                      <a:fillRect/>
+                    </a:stretch>
+                  </pic:blipFill>
+                  <pic:spPr>
+                    <a:xfrm>
+                      <a:off x="0" y="0"/>
+                      <a:ext cx="1972679" cy="937631"/>
+                    </a:xfrm>
+                    <a:prstGeom prst="rect">
+                      <a:avLst/>
+                    </a:prstGeom>
+                  </pic:spPr>
+                </pic:pic>
+              </a:graphicData>
+            </a:graphic>
+          </wp:inline>
+        </w:drawing>
+      </w:r>
+      <w:r>
+        <w:t xml:space="preserve"> </w:t>
+      </w:r>
+    </w:p>
+    <w:p>
+      <w:pPr>
+        <w:pStyle w:val="ListBullet"/>
+      </w:pPr>
+      <w:r>
+        <w:t>Ex: n</w:t>
+      </w:r>
+      <w:r>
+        <w:t xml:space="preserve"> </w:t>
+      </w:r>
+      <w:r>
+        <w:t xml:space="preserve">= </w:t>
+      </w:r>
+      <w:r>
+        <w:t>9</w:t>
+      </w:r>
+      <w:r>
+        <w:t xml:space="preserve"> trials</w:t>
+      </w:r>
+      <w:r>
+        <w:t xml:space="preserve">, k </w:t>
+      </w:r>
+      <w:r>
+        <w:t>= 2 successes (</w:t>
+      </w:r>
+      <w:r>
+        <w:rPr>
+          <w:i/>
+        </w:rPr>
+        <w:t>how many trials lead to 2 successes in 9 trials?</w:t>
+      </w:r>
+      <w:r>
+        <w:t>)</w:t>
+      </w:r>
+    </w:p>
+    <w:p>
+      <w:pPr>
+        <w:pStyle w:val="ListBullet"/>
+        <w:numPr>
+          <w:ilvl w:val="0"/>
+          <w:numId w:val="0"/>
+        </w:numPr>
+        <w:ind w:left="2520" w:firstLine="360"/>
+      </w:pPr>
+      <w:r>
+        <w:t xml:space="preserve"> </w:t>
+      </w:r>
+      <w:r>
+        <w:rPr>
+          <w:noProof/>
+        </w:rPr>
+        <w:drawing>
+          <wp:inline distT="0" distB="0" distL="0" distR="0" wp14:anchorId="01DBCDCD" wp14:editId="1DBF6AC1">
+            <wp:extent cx="1694656" cy="866775"/>
+            <wp:effectExtent l="0" t="0" r="1270" b="0"/>
+            <wp:docPr id="40" name="Picture 40"/>
+            <wp:cNvGraphicFramePr>
+              <a:graphicFrameLocks xmlns:a="http://schemas.openxmlformats.org/drawingml/2006/main" noChangeAspect="1"/>
+            </wp:cNvGraphicFramePr>
+            <a:graphic xmlns:a="http://schemas.openxmlformats.org/drawingml/2006/main">
+              <a:graphicData uri="http://schemas.openxmlformats.org/drawingml/2006/picture">
+                <pic:pic xmlns:pic="http://schemas.openxmlformats.org/drawingml/2006/picture">
+                  <pic:nvPicPr>
+                    <pic:cNvPr id="1" name=""/>
+                    <pic:cNvPicPr/>
+                  </pic:nvPicPr>
+                  <pic:blipFill>
+                    <a:blip r:embed="rId46"/>
+                    <a:stretch>
+                      <a:fillRect/>
+                    </a:stretch>
+                  </pic:blipFill>
+                  <pic:spPr>
+                    <a:xfrm>
+                      <a:off x="0" y="0"/>
+                      <a:ext cx="1702756" cy="870918"/>
+                    </a:xfrm>
+                    <a:prstGeom prst="rect">
+                      <a:avLst/>
+                    </a:prstGeom>
+                  </pic:spPr>
+                </pic:pic>
+              </a:graphicData>
+            </a:graphic>
+          </wp:inline>
+        </w:drawing>
+      </w:r>
+    </w:p>
+    <w:p>
+      <w:pPr>
+        <w:pStyle w:val="ListBullet"/>
+      </w:pPr>
+      <w:r>
+        <w:rPr>
+          <w:noProof/>
+        </w:rPr>
+        <w:drawing>
+          <wp:inline distT="0" distB="0" distL="0" distR="0" wp14:anchorId="4D56A5C9" wp14:editId="70EDBF42">
+            <wp:extent cx="1971675" cy="171450"/>
+            <wp:effectExtent l="0" t="0" r="9525" b="0"/>
+            <wp:docPr id="43" name="Picture 43"/>
+            <wp:cNvGraphicFramePr>
+              <a:graphicFrameLocks xmlns:a="http://schemas.openxmlformats.org/drawingml/2006/main" noChangeAspect="1"/>
+            </wp:cNvGraphicFramePr>
+            <a:graphic xmlns:a="http://schemas.openxmlformats.org/drawingml/2006/main">
+              <a:graphicData uri="http://schemas.openxmlformats.org/drawingml/2006/picture">
+                <pic:pic xmlns:pic="http://schemas.openxmlformats.org/drawingml/2006/picture">
+                  <pic:nvPicPr>
+                    <pic:cNvPr id="1" name=""/>
+                    <pic:cNvPicPr/>
+                  </pic:nvPicPr>
+                  <pic:blipFill>
+                    <a:blip r:embed="rId47"/>
+                    <a:stretch>
+                      <a:fillRect/>
+                    </a:stretch>
+                  </pic:blipFill>
+                  <pic:spPr>
+                    <a:xfrm>
+                      <a:off x="0" y="0"/>
+                      <a:ext cx="1971675" cy="171450"/>
+                    </a:xfrm>
+                    <a:prstGeom prst="rect">
+                      <a:avLst/>
+                    </a:prstGeom>
+                  </pic:spPr>
+                </pic:pic>
+              </a:graphicData>
+            </a:graphic>
+          </wp:inline>
+        </w:drawing>
+      </w:r>
+    </w:p>
+    <w:p>
+      <w:pPr>
+        <w:pStyle w:val="ListBullet"/>
+        <w:tabs>
+          <w:tab w:val="clear" w:pos="360"/>
+          <w:tab w:val="num" w:pos="720"/>
+        </w:tabs>
+        <w:ind w:left="720"/>
+      </w:pPr>
+      <w:r>
+        <w:rPr>
+          <w:noProof/>
+        </w:rPr>
+        <w:drawing>
+          <wp:inline distT="0" distB="0" distL="0" distR="0" wp14:anchorId="7E8CD799" wp14:editId="42D154BF">
+            <wp:extent cx="4352925" cy="238125"/>
+            <wp:effectExtent l="0" t="0" r="9525" b="9525"/>
+            <wp:docPr id="44" name="Picture 44"/>
+            <wp:cNvGraphicFramePr>
+              <a:graphicFrameLocks xmlns:a="http://schemas.openxmlformats.org/drawingml/2006/main" noChangeAspect="1"/>
+            </wp:cNvGraphicFramePr>
+            <a:graphic xmlns:a="http://schemas.openxmlformats.org/drawingml/2006/main">
+              <a:graphicData uri="http://schemas.openxmlformats.org/drawingml/2006/picture">
+                <pic:pic xmlns:pic="http://schemas.openxmlformats.org/drawingml/2006/picture">
+                  <pic:nvPicPr>
+                    <pic:cNvPr id="1" name=""/>
+                    <pic:cNvPicPr/>
+                  </pic:nvPicPr>
+                  <pic:blipFill>
+                    <a:blip r:embed="rId48"/>
+                    <a:stretch>
+                      <a:fillRect/>
+                    </a:stretch>
+                  </pic:blipFill>
+                  <pic:spPr>
+                    <a:xfrm>
+                      <a:off x="0" y="0"/>
+                      <a:ext cx="4352925" cy="238125"/>
+                    </a:xfrm>
+                    <a:prstGeom prst="rect">
+                      <a:avLst/>
+                    </a:prstGeom>
+                  </pic:spPr>
+                </pic:pic>
+              </a:graphicData>
+            </a:graphic>
+          </wp:inline>
+        </w:drawing>
+      </w:r>
+      <w:r>
+        <w:rPr>
+          <w:noProof/>
+        </w:rPr>
+        <w:drawing>
+          <wp:inline distT="0" distB="0" distL="0" distR="0" wp14:anchorId="24BB157A" wp14:editId="1C9467E7">
+            <wp:extent cx="4848225" cy="219075"/>
+            <wp:effectExtent l="0" t="0" r="9525" b="9525"/>
+            <wp:docPr id="45" name="Picture 45"/>
+            <wp:cNvGraphicFramePr>
+              <a:graphicFrameLocks xmlns:a="http://schemas.openxmlformats.org/drawingml/2006/main" noChangeAspect="1"/>
+            </wp:cNvGraphicFramePr>
+            <a:graphic xmlns:a="http://schemas.openxmlformats.org/drawingml/2006/main">
+              <a:graphicData uri="http://schemas.openxmlformats.org/drawingml/2006/picture">
+                <pic:pic xmlns:pic="http://schemas.openxmlformats.org/drawingml/2006/picture">
+                  <pic:nvPicPr>
+                    <pic:cNvPr id="1" name=""/>
+                    <pic:cNvPicPr/>
+                  </pic:nvPicPr>
+                  <pic:blipFill>
+                    <a:blip r:embed="rId49"/>
+                    <a:stretch>
+                      <a:fillRect/>
+                    </a:stretch>
+                  </pic:blipFill>
+                  <pic:spPr>
+                    <a:xfrm>
+                      <a:off x="0" y="0"/>
+                      <a:ext cx="4848225" cy="219075"/>
+                    </a:xfrm>
+                    <a:prstGeom prst="rect">
+                      <a:avLst/>
+                    </a:prstGeom>
+                  </pic:spPr>
+                </pic:pic>
+              </a:graphicData>
+            </a:graphic>
+          </wp:inline>
+        </w:drawing>
+      </w:r>
+    </w:p>
+    <w:p>
+      <w:pPr>
+        <w:pStyle w:val="ListBullet"/>
+        <w:numPr>
+          <w:ilvl w:val="0"/>
+          <w:numId w:val="0"/>
+        </w:numPr>
+        <w:ind w:left="720"/>
+      </w:pPr>
+    </w:p>
+    <w:p>
+      <w:pPr>
+        <w:pStyle w:val="ListBullet"/>
+      </w:pPr>
+      <w:r>
+        <w:t>Putting all of this together</w:t>
+      </w:r>
+      <w:r>
+        <w:t>:</w:t>
+      </w:r>
+    </w:p>
+    <w:p>
+      <w:pPr>
+        <w:pStyle w:val="ListBullet"/>
+        <w:numPr>
+          <w:ilvl w:val="0"/>
+          <w:numId w:val="0"/>
+        </w:numPr>
+        <w:ind w:left="1080" w:firstLine="360"/>
+      </w:pPr>
+      <w:r>
+        <w:rPr>
+          <w:noProof/>
+        </w:rPr>
+        <w:drawing>
+          <wp:inline distT="0" distB="0" distL="0" distR="0" wp14:anchorId="4F21799D" wp14:editId="379B4E4E">
+            <wp:extent cx="3876675" cy="1565166"/>
+            <wp:effectExtent l="0" t="0" r="0" b="0"/>
+            <wp:docPr id="41" name="Picture 41"/>
+            <wp:cNvGraphicFramePr>
+              <a:graphicFrameLocks xmlns:a="http://schemas.openxmlformats.org/drawingml/2006/main" noChangeAspect="1"/>
+            </wp:cNvGraphicFramePr>
+            <a:graphic xmlns:a="http://schemas.openxmlformats.org/drawingml/2006/main">
+              <a:graphicData uri="http://schemas.openxmlformats.org/drawingml/2006/picture">
+                <pic:pic xmlns:pic="http://schemas.openxmlformats.org/drawingml/2006/picture">
+                  <pic:nvPicPr>
+                    <pic:cNvPr id="1" name=""/>
+                    <pic:cNvPicPr/>
+                  </pic:nvPicPr>
+                  <pic:blipFill>
+                    <a:blip r:embed="rId50"/>
+                    <a:stretch>
+                      <a:fillRect/>
+                    </a:stretch>
+                  </pic:blipFill>
+                  <pic:spPr>
+                    <a:xfrm>
+                      <a:off x="0" y="0"/>
+                      <a:ext cx="3899534" cy="1574395"/>
+                    </a:xfrm>
+                    <a:prstGeom prst="rect">
+                      <a:avLst/>
+                    </a:prstGeom>
+                  </pic:spPr>
+                </pic:pic>
+              </a:graphicData>
+            </a:graphic>
+          </wp:inline>
+        </w:drawing>
+      </w:r>
+    </w:p>
+    <w:p>
+      <w:pPr>
+        <w:pStyle w:val="ListBullet"/>
+        <w:numPr>
+          <w:ilvl w:val="0"/>
+          <w:numId w:val="0"/>
+        </w:numPr>
+        <w:ind w:left="360"/>
+      </w:pPr>
+    </w:p>
+    <w:p>
+      <w:pPr>
+        <w:pStyle w:val="ListBullet"/>
+      </w:pPr>
+      <w:r>
+        <w:t xml:space="preserve">What </w:t>
+      </w:r>
+      <w:r>
+        <w:t>does it</w:t>
+      </w:r>
+      <w:r>
+        <w:t xml:space="preserve"> </w:t>
+      </w:r>
+      <w:r>
+        <w:t>take for a random variable to follow a binomial</w:t>
+      </w:r>
+      <w:r>
+        <w:t xml:space="preserve"> distribution?</w:t>
+      </w:r>
+    </w:p>
+    <w:p>
+      <w:pPr>
+        <w:pStyle w:val="ListBullet"/>
+        <w:tabs>
+          <w:tab w:val="clear" w:pos="360"/>
+          <w:tab w:val="num" w:pos="720"/>
+        </w:tabs>
+        <w:ind w:left="720"/>
+      </w:pPr>
+      <w:r>
+        <w:t xml:space="preserve">1) Trials </w:t>
+      </w:r>
+      <w:r>
+        <w:t xml:space="preserve">must be independent. </w:t>
+      </w:r>
+    </w:p>
+    <w:p>
+      <w:pPr>
+        <w:pStyle w:val="ListBullet"/>
+        <w:tabs>
+          <w:tab w:val="clear" w:pos="360"/>
+          <w:tab w:val="num" w:pos="720"/>
+        </w:tabs>
+        <w:ind w:left="720"/>
+      </w:pPr>
+      <w:r>
+        <w:t xml:space="preserve">2) Number </w:t>
+      </w:r>
+      <w:r>
+        <w:t>of trials, n, must be</w:t>
+      </w:r>
+      <w:r>
+        <w:t xml:space="preserve"> </w:t>
+      </w:r>
+      <w:r>
+        <w:rPr>
+          <w:i/>
+        </w:rPr>
+        <w:t>fixed</w:t>
+      </w:r>
+    </w:p>
+    <w:p>
+      <w:pPr>
+        <w:pStyle w:val="ListBullet"/>
+        <w:tabs>
+          <w:tab w:val="clear" w:pos="360"/>
+          <w:tab w:val="num" w:pos="720"/>
+        </w:tabs>
+        <w:ind w:left="720"/>
+      </w:pPr>
+      <w:r>
+        <w:t xml:space="preserve">3) </w:t>
+      </w:r>
+      <w:r>
+        <w:t xml:space="preserve">Each </w:t>
+      </w:r>
+      <w:r>
+        <w:t>trial outcome must be</w:t>
+      </w:r>
+      <w:r>
+        <w:t xml:space="preserve"> </w:t>
+      </w:r>
+      <w:r>
+        <w:t>classified as</w:t>
+      </w:r>
+      <w:r>
+        <w:t xml:space="preserve"> either a success or a failure</w:t>
+      </w:r>
+    </w:p>
+    <w:p>
+      <w:pPr>
+        <w:pStyle w:val="ListBullet"/>
+        <w:tabs>
+          <w:tab w:val="clear" w:pos="360"/>
+          <w:tab w:val="num" w:pos="720"/>
+        </w:tabs>
+        <w:ind w:left="720"/>
+      </w:pPr>
+      <w:r>
+        <w:t xml:space="preserve">4) Probability </w:t>
+      </w:r>
+      <w:r>
+        <w:t>of success, p, must be</w:t>
+      </w:r>
+      <w:r>
+        <w:t xml:space="preserve"> </w:t>
+      </w:r>
+      <w:r>
+        <w:t xml:space="preserve">same for each trial. </w:t>
+      </w:r>
+    </w:p>
+    <w:p>
+      <w:pPr>
+        <w:pStyle w:val="ListBullet"/>
+        <w:tabs>
+          <w:tab w:val="clear" w:pos="360"/>
+          <w:tab w:val="num" w:pos="1080"/>
+        </w:tabs>
+        <w:ind w:left="1080"/>
+      </w:pPr>
+      <w:r>
+        <w:t>goes hand in</w:t>
+      </w:r>
+      <w:r>
+        <w:t xml:space="preserve"> </w:t>
+      </w:r>
+      <w:r>
+        <w:t xml:space="preserve">hand </w:t>
+      </w:r>
+      <w:r>
+        <w:t xml:space="preserve">w/ </w:t>
+      </w:r>
+      <w:r>
+        <w:t xml:space="preserve">the </w:t>
+      </w:r>
+      <w:r>
+        <w:t>1</w:t>
+      </w:r>
+      <w:r>
+        <w:rPr>
+          <w:vertAlign w:val="superscript"/>
+        </w:rPr>
+        <w:t>ST</w:t>
+      </w:r>
+      <w:r>
+        <w:t xml:space="preserve"> </w:t>
+      </w:r>
+      <w:r>
+        <w:t xml:space="preserve">one, </w:t>
+      </w:r>
+      <w:r>
+        <w:t xml:space="preserve">B/C </w:t>
+      </w:r>
+      <w:r>
+        <w:t>if you have</w:t>
+      </w:r>
+      <w:r>
+        <w:t xml:space="preserve"> </w:t>
+      </w:r>
+      <w:r>
+        <w:t xml:space="preserve">independent trials, </w:t>
+      </w:r>
+      <w:r>
+        <w:t xml:space="preserve">you can be reasonably certain </w:t>
+      </w:r>
+      <w:r>
+        <w:t>the</w:t>
+      </w:r>
+      <w:r>
+        <w:t xml:space="preserve"> </w:t>
+      </w:r>
+      <w:r>
+        <w:t>probability of success is going to be the same for each</w:t>
+      </w:r>
+      <w:r>
+        <w:t xml:space="preserve"> </w:t>
+      </w:r>
+    </w:p>
+    <w:p>
+      <w:pPr>
+        <w:pStyle w:val="ListBullet"/>
+        <w:numPr>
+          <w:ilvl w:val="0"/>
+          <w:numId w:val="0"/>
+        </w:numPr>
+        <w:ind w:left="1080"/>
+      </w:pPr>
+    </w:p>
+    <w:p>
+      <w:pPr>
+        <w:pStyle w:val="ListBullet"/>
+      </w:pPr>
+      <w:r>
+        <w:rPr>
+          <w:noProof/>
+        </w:rPr>
+        <w:lastRenderedPageBreak/>
+        <w:drawing>
+          <wp:inline distT="0" distB="0" distL="0" distR="0" wp14:anchorId="41B02397" wp14:editId="01E695DE">
+            <wp:extent cx="5314950" cy="781343"/>
+            <wp:effectExtent l="0" t="0" r="0" b="0"/>
+            <wp:docPr id="42" name="Picture 42"/>
+            <wp:cNvGraphicFramePr>
+              <a:graphicFrameLocks xmlns:a="http://schemas.openxmlformats.org/drawingml/2006/main" noChangeAspect="1"/>
+            </wp:cNvGraphicFramePr>
+            <a:graphic xmlns:a="http://schemas.openxmlformats.org/drawingml/2006/main">
+              <a:graphicData uri="http://schemas.openxmlformats.org/drawingml/2006/picture">
+                <pic:pic xmlns:pic="http://schemas.openxmlformats.org/drawingml/2006/picture">
+                  <pic:nvPicPr>
+                    <pic:cNvPr id="1" name=""/>
+                    <pic:cNvPicPr/>
+                  </pic:nvPicPr>
+                  <pic:blipFill>
+                    <a:blip r:embed="rId51"/>
+                    <a:stretch>
+                      <a:fillRect/>
+                    </a:stretch>
+                  </pic:blipFill>
+                  <pic:spPr>
+                    <a:xfrm>
+                      <a:off x="0" y="0"/>
+                      <a:ext cx="5376003" cy="790318"/>
+                    </a:xfrm>
+                    <a:prstGeom prst="rect">
+                      <a:avLst/>
+                    </a:prstGeom>
+                  </pic:spPr>
+                </pic:pic>
+              </a:graphicData>
+            </a:graphic>
+          </wp:inline>
+        </w:drawing>
+      </w:r>
+    </w:p>
+    <w:p>
+      <w:pPr>
+        <w:pStyle w:val="ListBullet"/>
+        <w:tabs>
+          <w:tab w:val="clear" w:pos="360"/>
+          <w:tab w:val="num" w:pos="720"/>
+        </w:tabs>
+        <w:ind w:left="720"/>
+      </w:pPr>
+      <w:r>
+        <w:t>1</w:t>
+      </w:r>
+      <w:r>
+        <w:rPr>
+          <w:vertAlign w:val="superscript"/>
+        </w:rPr>
+        <w:t>ST</w:t>
+      </w:r>
+      <w:r>
+        <w:t>,</w:t>
+      </w:r>
+      <w:r>
+        <w:t xml:space="preserve"> parse through the </w:t>
+      </w:r>
+      <w:r>
+        <w:t>given info</w:t>
+      </w:r>
+    </w:p>
+    <w:p>
+      <w:pPr>
+        <w:pStyle w:val="ListBullet"/>
+        <w:tabs>
+          <w:tab w:val="clear" w:pos="360"/>
+          <w:tab w:val="num" w:pos="720"/>
+        </w:tabs>
+        <w:ind w:left="720"/>
+      </w:pPr>
+      <w:r>
+        <w:t>n = 10, k = 8, p = .13, 1- p = .87</w:t>
+      </w:r>
+    </w:p>
+    <w:p>
+      <w:pPr>
+        <w:pStyle w:val="ListBullet"/>
+        <w:numPr>
+          <w:ilvl w:val="0"/>
+          <w:numId w:val="0"/>
+        </w:numPr>
+        <w:ind w:left="720"/>
+      </w:pPr>
+      <w:r>
+        <w:rPr>
+          <w:noProof/>
+        </w:rPr>
+        <w:drawing>
+          <wp:inline distT="0" distB="0" distL="0" distR="0" wp14:anchorId="2D21EEAE" wp14:editId="0C629762">
+            <wp:extent cx="3971925" cy="514350"/>
+            <wp:effectExtent l="0" t="0" r="9525" b="0"/>
+            <wp:docPr id="46" name="Picture 46"/>
+            <wp:cNvGraphicFramePr>
+              <a:graphicFrameLocks xmlns:a="http://schemas.openxmlformats.org/drawingml/2006/main" noChangeAspect="1"/>
+            </wp:cNvGraphicFramePr>
+            <a:graphic xmlns:a="http://schemas.openxmlformats.org/drawingml/2006/main">
+              <a:graphicData uri="http://schemas.openxmlformats.org/drawingml/2006/picture">
+                <pic:pic xmlns:pic="http://schemas.openxmlformats.org/drawingml/2006/picture">
+                  <pic:nvPicPr>
+                    <pic:cNvPr id="1" name=""/>
+                    <pic:cNvPicPr/>
+                  </pic:nvPicPr>
+                  <pic:blipFill>
+                    <a:blip r:embed="rId52"/>
+                    <a:stretch>
+                      <a:fillRect/>
+                    </a:stretch>
+                  </pic:blipFill>
+                  <pic:spPr>
+                    <a:xfrm>
+                      <a:off x="0" y="0"/>
+                      <a:ext cx="3971925" cy="514350"/>
+                    </a:xfrm>
+                    <a:prstGeom prst="rect">
+                      <a:avLst/>
+                    </a:prstGeom>
+                  </pic:spPr>
+                </pic:pic>
+              </a:graphicData>
+            </a:graphic>
+          </wp:inline>
+        </w:drawing>
+      </w:r>
+    </w:p>
+    <w:p>
+      <w:pPr>
+        <w:pStyle w:val="ListBullet"/>
+        <w:numPr>
+          <w:ilvl w:val="0"/>
+          <w:numId w:val="0"/>
+        </w:numPr>
+        <w:ind w:left="1080"/>
+      </w:pPr>
+      <w:r>
+        <w:rPr>
+          <w:noProof/>
+        </w:rPr>
+        <w:drawing>
+          <wp:inline distT="0" distB="0" distL="0" distR="0" wp14:anchorId="044D113D" wp14:editId="71F63C2F">
+            <wp:extent cx="3343275" cy="1352550"/>
+            <wp:effectExtent l="0" t="0" r="9525" b="0"/>
+            <wp:docPr id="47" name="Picture 47"/>
+            <wp:cNvGraphicFramePr>
+              <a:graphicFrameLocks xmlns:a="http://schemas.openxmlformats.org/drawingml/2006/main" noChangeAspect="1"/>
+            </wp:cNvGraphicFramePr>
+            <a:graphic xmlns:a="http://schemas.openxmlformats.org/drawingml/2006/main">
+              <a:graphicData uri="http://schemas.openxmlformats.org/drawingml/2006/picture">
+                <pic:pic xmlns:pic="http://schemas.openxmlformats.org/drawingml/2006/picture">
+                  <pic:nvPicPr>
+                    <pic:cNvPr id="1" name=""/>
+                    <pic:cNvPicPr/>
+                  </pic:nvPicPr>
+                  <pic:blipFill>
+                    <a:blip r:embed="rId53"/>
+                    <a:stretch>
+                      <a:fillRect/>
+                    </a:stretch>
+                  </pic:blipFill>
+                  <pic:spPr>
+                    <a:xfrm>
+                      <a:off x="0" y="0"/>
+                      <a:ext cx="3343275" cy="1352550"/>
+                    </a:xfrm>
+                    <a:prstGeom prst="rect">
+                      <a:avLst/>
+                    </a:prstGeom>
+                  </pic:spPr>
+                </pic:pic>
+              </a:graphicData>
+            </a:graphic>
+          </wp:inline>
+        </w:drawing>
+      </w:r>
+    </w:p>
+    <w:p>
+      <w:pPr>
+        <w:pStyle w:val="ListBullet"/>
+        <w:numPr>
+          <w:ilvl w:val="0"/>
+          <w:numId w:val="0"/>
+        </w:numPr>
+        <w:ind w:left="1080"/>
+      </w:pPr>
+      <w:r>
+        <w:rPr>
+          <w:noProof/>
+        </w:rPr>
+        <w:drawing>
+          <wp:inline distT="0" distB="0" distL="0" distR="0" wp14:anchorId="25D2295D" wp14:editId="5C1A4308">
+            <wp:extent cx="1257300" cy="304800"/>
+            <wp:effectExtent l="0" t="0" r="0" b="0"/>
+            <wp:docPr id="48" name="Picture 48"/>
+            <wp:cNvGraphicFramePr>
+              <a:graphicFrameLocks xmlns:a="http://schemas.openxmlformats.org/drawingml/2006/main" noChangeAspect="1"/>
+            </wp:cNvGraphicFramePr>
+            <a:graphic xmlns:a="http://schemas.openxmlformats.org/drawingml/2006/main">
+              <a:graphicData uri="http://schemas.openxmlformats.org/drawingml/2006/picture">
+                <pic:pic xmlns:pic="http://schemas.openxmlformats.org/drawingml/2006/picture">
+                  <pic:nvPicPr>
+                    <pic:cNvPr id="1" name=""/>
+                    <pic:cNvPicPr/>
+                  </pic:nvPicPr>
+                  <pic:blipFill>
+                    <a:blip r:embed="rId54"/>
+                    <a:stretch>
+                      <a:fillRect/>
+                    </a:stretch>
+                  </pic:blipFill>
+                  <pic:spPr>
+                    <a:xfrm>
+                      <a:off x="0" y="0"/>
+                      <a:ext cx="1257300" cy="304800"/>
+                    </a:xfrm>
+                    <a:prstGeom prst="rect">
+                      <a:avLst/>
+                    </a:prstGeom>
+                  </pic:spPr>
+                </pic:pic>
+              </a:graphicData>
+            </a:graphic>
+          </wp:inline>
+        </w:drawing>
+      </w:r>
+    </w:p>
+    <w:p>
+      <w:pPr>
+        <w:pStyle w:val="ListBullet"/>
+        <w:numPr>
+          <w:ilvl w:val="0"/>
+          <w:numId w:val="0"/>
+        </w:numPr>
+        <w:ind w:left="1080"/>
+      </w:pPr>
+    </w:p>
+    <w:p>
+      <w:pPr>
+        <w:pStyle w:val="ListBullet"/>
+        <w:numPr>
+          <w:ilvl w:val="0"/>
+          <w:numId w:val="0"/>
+        </w:numPr>
+        <w:ind w:left="1080"/>
+      </w:pPr>
+      <w:r>
+        <w:rPr>
+          <w:noProof/>
+        </w:rPr>
+        <w:drawing>
+          <wp:inline distT="0" distB="0" distL="0" distR="0" wp14:anchorId="602E69B4" wp14:editId="752737BA">
+            <wp:extent cx="1457325" cy="285750"/>
+            <wp:effectExtent l="0" t="0" r="9525" b="0"/>
+            <wp:docPr id="49" name="Picture 49"/>
+            <wp:cNvGraphicFramePr>
+              <a:graphicFrameLocks xmlns:a="http://schemas.openxmlformats.org/drawingml/2006/main" noChangeAspect="1"/>
+            </wp:cNvGraphicFramePr>
+            <a:graphic xmlns:a="http://schemas.openxmlformats.org/drawingml/2006/main">
+              <a:graphicData uri="http://schemas.openxmlformats.org/drawingml/2006/picture">
+                <pic:pic xmlns:pic="http://schemas.openxmlformats.org/drawingml/2006/picture">
+                  <pic:nvPicPr>
+                    <pic:cNvPr id="1" name=""/>
+                    <pic:cNvPicPr/>
+                  </pic:nvPicPr>
+                  <pic:blipFill>
+                    <a:blip r:embed="rId55"/>
+                    <a:stretch>
+                      <a:fillRect/>
+                    </a:stretch>
+                  </pic:blipFill>
+                  <pic:spPr>
+                    <a:xfrm>
+                      <a:off x="0" y="0"/>
+                      <a:ext cx="1457325" cy="285750"/>
+                    </a:xfrm>
+                    <a:prstGeom prst="rect">
+                      <a:avLst/>
+                    </a:prstGeom>
+                  </pic:spPr>
+                </pic:pic>
+              </a:graphicData>
+            </a:graphic>
+          </wp:inline>
+        </w:drawing>
+      </w:r>
+    </w:p>
+    <w:p>
+      <w:pPr>
+        <w:pStyle w:val="ListBullet"/>
+        <w:numPr>
+          <w:ilvl w:val="0"/>
+          <w:numId w:val="0"/>
+        </w:numPr>
+        <w:ind w:left="360" w:hanging="360"/>
+      </w:pPr>
+      <w:r>
+        <w:tab/>
+      </w:r>
+      <w:r>
+        <w:tab/>
+      </w:r>
+      <w:r>
+        <w:tab/>
+      </w:r>
+      <w:r>
+        <w:rPr>
+          <w:noProof/>
+        </w:rPr>
+        <w:drawing>
+          <wp:inline distT="0" distB="0" distL="0" distR="0" wp14:anchorId="27D4C6CC" wp14:editId="7D9BA48C">
+            <wp:extent cx="3571875" cy="1981657"/>
+            <wp:effectExtent l="0" t="0" r="0" b="0"/>
+            <wp:docPr id="53" name="Picture 53"/>
+            <wp:cNvGraphicFramePr>
+              <a:graphicFrameLocks xmlns:a="http://schemas.openxmlformats.org/drawingml/2006/main" noChangeAspect="1"/>
+            </wp:cNvGraphicFramePr>
+            <a:graphic xmlns:a="http://schemas.openxmlformats.org/drawingml/2006/main">
+              <a:graphicData uri="http://schemas.openxmlformats.org/drawingml/2006/picture">
+                <pic:pic xmlns:pic="http://schemas.openxmlformats.org/drawingml/2006/picture">
+                  <pic:nvPicPr>
+                    <pic:cNvPr id="1" name=""/>
+                    <pic:cNvPicPr/>
+                  </pic:nvPicPr>
+                  <pic:blipFill>
+                    <a:blip r:embed="rId56"/>
+                    <a:stretch>
+                      <a:fillRect/>
+                    </a:stretch>
+                  </pic:blipFill>
+                  <pic:spPr>
+                    <a:xfrm>
+                      <a:off x="0" y="0"/>
+                      <a:ext cx="3583037" cy="1987849"/>
+                    </a:xfrm>
+                    <a:prstGeom prst="rect">
+                      <a:avLst/>
+                    </a:prstGeom>
+                  </pic:spPr>
+                </pic:pic>
+              </a:graphicData>
+            </a:graphic>
+          </wp:inline>
+        </w:drawing>
+      </w:r>
+    </w:p>
+    <w:p>
+      <w:pPr>
+        <w:pStyle w:val="ListBullet"/>
+      </w:pPr>
+      <w:r>
+        <w:t>O</w:t>
+      </w:r>
+      <w:r>
+        <w:t xml:space="preserve">ut of </w:t>
+      </w:r>
+      <w:r>
+        <w:t xml:space="preserve">10 employees, we’d </w:t>
+      </w:r>
+      <w:r>
+        <w:t xml:space="preserve">expect so much fewer employees to be engaged than </w:t>
+      </w:r>
+      <w:r>
+        <w:t>8</w:t>
+      </w:r>
+      <w:r>
+        <w:t xml:space="preserve"> if prob</w:t>
+      </w:r>
+      <w:r>
+        <w:t xml:space="preserve">ability of success is only 13% = </w:t>
+      </w:r>
+      <w:r>
+        <w:t>why we're looking for a highly unlikely outcome</w:t>
+      </w:r>
+      <w:r>
+        <w:t xml:space="preserve"> = </w:t>
+      </w:r>
+      <w:r>
+        <w:t xml:space="preserve">a very low probability. </w:t>
+      </w:r>
+    </w:p>
+    <w:p>
+      <w:pPr>
+        <w:pStyle w:val="ListBullet"/>
+        <w:numPr>
+          <w:ilvl w:val="0"/>
+          <w:numId w:val="0"/>
+        </w:numPr>
+        <w:ind w:left="360"/>
+      </w:pPr>
+    </w:p>
+    <w:p>
+      <w:pPr>
+        <w:pStyle w:val="ListBullet"/>
+      </w:pPr>
+      <w:r>
+        <w:rPr>
+          <w:noProof/>
+        </w:rPr>
+        <w:drawing>
+          <wp:inline distT="0" distB="0" distL="0" distR="0" wp14:anchorId="763B3948" wp14:editId="1D552E29">
+            <wp:extent cx="5915025" cy="561975"/>
+            <wp:effectExtent l="0" t="0" r="9525" b="9525"/>
+            <wp:docPr id="50" name="Picture 50"/>
+            <wp:cNvGraphicFramePr>
+              <a:graphicFrameLocks xmlns:a="http://schemas.openxmlformats.org/drawingml/2006/main" noChangeAspect="1"/>
+            </wp:cNvGraphicFramePr>
+            <a:graphic xmlns:a="http://schemas.openxmlformats.org/drawingml/2006/main">
+              <a:graphicData uri="http://schemas.openxmlformats.org/drawingml/2006/picture">
+                <pic:pic xmlns:pic="http://schemas.openxmlformats.org/drawingml/2006/picture">
+                  <pic:nvPicPr>
+                    <pic:cNvPr id="1" name=""/>
+                    <pic:cNvPicPr/>
+                  </pic:nvPicPr>
+                  <pic:blipFill>
+                    <a:blip r:embed="rId57"/>
+                    <a:stretch>
+                      <a:fillRect/>
+                    </a:stretch>
+                  </pic:blipFill>
+                  <pic:spPr>
+                    <a:xfrm>
+                      <a:off x="0" y="0"/>
+                      <a:ext cx="5915025" cy="561975"/>
+                    </a:xfrm>
+                    <a:prstGeom prst="rect">
+                      <a:avLst/>
+                    </a:prstGeom>
+                  </pic:spPr>
+                </pic:pic>
+              </a:graphicData>
+            </a:graphic>
+          </wp:inline>
+        </w:drawing>
+      </w:r>
+    </w:p>
+    <w:p>
+      <w:pPr>
+        <w:pStyle w:val="ListBullet"/>
+        <w:numPr>
+          <w:ilvl w:val="0"/>
+          <w:numId w:val="0"/>
+        </w:numPr>
+        <w:ind w:left="1080" w:firstLine="360"/>
+      </w:pPr>
+      <w:r>
+        <w:rPr>
+          <w:noProof/>
+        </w:rPr>
+        <w:drawing>
+          <wp:inline distT="0" distB="0" distL="0" distR="0" wp14:anchorId="2C4E0FF2" wp14:editId="6DD04792">
+            <wp:extent cx="1562100" cy="352425"/>
+            <wp:effectExtent l="0" t="0" r="0" b="9525"/>
+            <wp:docPr id="52" name="Picture 52"/>
+            <wp:cNvGraphicFramePr>
+              <a:graphicFrameLocks xmlns:a="http://schemas.openxmlformats.org/drawingml/2006/main" noChangeAspect="1"/>
+            </wp:cNvGraphicFramePr>
+            <a:graphic xmlns:a="http://schemas.openxmlformats.org/drawingml/2006/main">
+              <a:graphicData uri="http://schemas.openxmlformats.org/drawingml/2006/picture">
+                <pic:pic xmlns:pic="http://schemas.openxmlformats.org/drawingml/2006/picture">
+                  <pic:nvPicPr>
+                    <pic:cNvPr id="1" name=""/>
+                    <pic:cNvPicPr/>
+                  </pic:nvPicPr>
+                  <pic:blipFill>
+                    <a:blip r:embed="rId58"/>
+                    <a:stretch>
+                      <a:fillRect/>
+                    </a:stretch>
+                  </pic:blipFill>
+                  <pic:spPr>
+                    <a:xfrm>
+                      <a:off x="0" y="0"/>
+                      <a:ext cx="1562100" cy="352425"/>
+                    </a:xfrm>
+                    <a:prstGeom prst="rect">
+                      <a:avLst/>
+                    </a:prstGeom>
+                  </pic:spPr>
+                </pic:pic>
+              </a:graphicData>
+            </a:graphic>
+          </wp:inline>
+        </w:drawing>
+      </w:r>
+      <w:r>
+        <w:tab/>
+      </w:r>
+      <w:r>
+        <w:rPr>
+          <w:noProof/>
+        </w:rPr>
+        <w:drawing>
+          <wp:inline distT="0" distB="0" distL="0" distR="0" wp14:anchorId="26D65095" wp14:editId="15ABD3E6">
+            <wp:extent cx="1562100" cy="342900"/>
+            <wp:effectExtent l="0" t="0" r="0" b="0"/>
+            <wp:docPr id="51" name="Picture 51"/>
+            <wp:cNvGraphicFramePr>
+              <a:graphicFrameLocks xmlns:a="http://schemas.openxmlformats.org/drawingml/2006/main" noChangeAspect="1"/>
+            </wp:cNvGraphicFramePr>
+            <a:graphic xmlns:a="http://schemas.openxmlformats.org/drawingml/2006/main">
+              <a:graphicData uri="http://schemas.openxmlformats.org/drawingml/2006/picture">
+                <pic:pic xmlns:pic="http://schemas.openxmlformats.org/drawingml/2006/picture">
+                  <pic:nvPicPr>
+                    <pic:cNvPr id="1" name=""/>
+                    <pic:cNvPicPr/>
+                  </pic:nvPicPr>
+                  <pic:blipFill>
+                    <a:blip r:embed="rId59"/>
+                    <a:stretch>
+                      <a:fillRect/>
+                    </a:stretch>
+                  </pic:blipFill>
+                  <pic:spPr>
+                    <a:xfrm>
+                      <a:off x="0" y="0"/>
+                      <a:ext cx="1562100" cy="342900"/>
+                    </a:xfrm>
+                    <a:prstGeom prst="rect">
+                      <a:avLst/>
+                    </a:prstGeom>
+                  </pic:spPr>
+                </pic:pic>
+              </a:graphicData>
+            </a:graphic>
+          </wp:inline>
+        </w:drawing>
+      </w:r>
+    </w:p>
+    <w:p>
+      <w:pPr>
+        <w:pStyle w:val="ListBullet"/>
+      </w:pPr>
+      <w:r>
+        <w:rPr>
+          <w:noProof/>
+        </w:rPr>
+        <w:drawing>
+          <wp:inline distT="0" distB="0" distL="0" distR="0" wp14:anchorId="5FEB36D1" wp14:editId="28B1908F">
+            <wp:extent cx="5943600" cy="474980"/>
+            <wp:effectExtent l="0" t="0" r="0" b="1270"/>
+            <wp:docPr id="54" name="Picture 54"/>
+            <wp:cNvGraphicFramePr>
+              <a:graphicFrameLocks xmlns:a="http://schemas.openxmlformats.org/drawingml/2006/main" noChangeAspect="1"/>
+            </wp:cNvGraphicFramePr>
+            <a:graphic xmlns:a="http://schemas.openxmlformats.org/drawingml/2006/main">
+              <a:graphicData uri="http://schemas.openxmlformats.org/drawingml/2006/picture">
+                <pic:pic xmlns:pic="http://schemas.openxmlformats.org/drawingml/2006/picture">
+                  <pic:nvPicPr>
+                    <pic:cNvPr id="1" name=""/>
+                    <pic:cNvPicPr/>
+                  </pic:nvPicPr>
+                  <pic:blipFill>
+                    <a:blip r:embed="rId60"/>
+                    <a:stretch>
+                      <a:fillRect/>
+                    </a:stretch>
+                  </pic:blipFill>
+                  <pic:spPr>
+                    <a:xfrm>
+                      <a:off x="0" y="0"/>
+                      <a:ext cx="5943600" cy="474980"/>
+                    </a:xfrm>
+                    <a:prstGeom prst="rect">
+                      <a:avLst/>
+                    </a:prstGeom>
+                  </pic:spPr>
+                </pic:pic>
+              </a:graphicData>
+            </a:graphic>
+          </wp:inline>
+        </w:drawing>
+      </w:r>
+    </w:p>
+    <w:p>
+      <w:pPr>
+        <w:pStyle w:val="ListBullet"/>
+        <w:tabs>
+          <w:tab w:val="clear" w:pos="360"/>
+          <w:tab w:val="num" w:pos="720"/>
+        </w:tabs>
+        <w:ind w:left="720"/>
+      </w:pPr>
+      <w:r>
+        <w:t xml:space="preserve">Expected </w:t>
+      </w:r>
+      <w:r>
+        <w:t>number of</w:t>
+      </w:r>
+      <w:r>
+        <w:t xml:space="preserve"> </w:t>
+      </w:r>
+      <w:r>
+        <w:t>engaged employees</w:t>
+      </w:r>
+      <w:r>
+        <w:t>, u,</w:t>
+      </w:r>
+      <w:r>
+        <w:t xml:space="preserve"> </w:t>
+      </w:r>
+      <w:r>
+        <w:t>= 100*</w:t>
+      </w:r>
+      <w:r>
+        <w:t>0.13</w:t>
+      </w:r>
+      <w:r>
+        <w:t xml:space="preserve"> = </w:t>
+      </w:r>
+      <w:r>
+        <w:t>13</w:t>
+      </w:r>
+    </w:p>
+    <w:p>
+      <w:pPr>
+        <w:pStyle w:val="ListBullet"/>
+      </w:pPr>
+      <w:r>
+        <w:lastRenderedPageBreak/>
+        <w:t xml:space="preserve">More </w:t>
+      </w:r>
+      <w:r>
+        <w:t>formally, the</w:t>
+      </w:r>
+      <w:r>
+        <w:t xml:space="preserve"> </w:t>
+      </w:r>
+      <w:r>
+        <w:rPr>
+          <w:b/>
+        </w:rPr>
+        <w:t>expected value</w:t>
+      </w:r>
+      <w:r>
+        <w:rPr>
+          <w:b/>
+        </w:rPr>
+        <w:t xml:space="preserve"> (</w:t>
+      </w:r>
+      <w:r>
+        <w:rPr>
+          <w:b/>
+        </w:rPr>
+        <w:t>mean of the binomial distribution</w:t>
+      </w:r>
+      <w:r>
+        <w:rPr>
+          <w:b/>
+        </w:rPr>
+        <w:t>)</w:t>
+      </w:r>
+      <w:r>
+        <w:rPr>
+          <w:b/>
+        </w:rPr>
+        <w:t xml:space="preserve"> is simply</w:t>
+      </w:r>
+      <w:r>
+        <w:rPr>
+          <w:b/>
+        </w:rPr>
+        <w:t xml:space="preserve"> = n*</w:t>
+      </w:r>
+      <w:r>
+        <w:rPr>
+          <w:b/>
+        </w:rPr>
+        <w:t>p</w:t>
+      </w:r>
+      <w:r>
+        <w:t xml:space="preserve">. </w:t>
+      </w:r>
+    </w:p>
+    <w:p>
+      <w:pPr>
+        <w:pStyle w:val="ListBullet"/>
+        <w:tabs>
+          <w:tab w:val="clear" w:pos="360"/>
+          <w:tab w:val="num" w:pos="720"/>
+        </w:tabs>
+        <w:ind w:left="720"/>
+      </w:pPr>
+      <w:r>
+        <w:t xml:space="preserve">This DOESN'T </w:t>
+      </w:r>
+      <w:r>
+        <w:t>mean in every random</w:t>
+      </w:r>
+      <w:r>
+        <w:t xml:space="preserve"> </w:t>
+      </w:r>
+      <w:r>
+        <w:t>sample of 100 employees exactly 13 will be</w:t>
+      </w:r>
+      <w:r>
+        <w:t xml:space="preserve"> </w:t>
+      </w:r>
+      <w:r>
+        <w:t xml:space="preserve">engaged at work. </w:t>
+      </w:r>
+    </w:p>
+    <w:p>
+      <w:pPr>
+        <w:pStyle w:val="ListBullet"/>
+        <w:tabs>
+          <w:tab w:val="clear" w:pos="360"/>
+          <w:tab w:val="num" w:pos="720"/>
+        </w:tabs>
+        <w:ind w:left="720"/>
+      </w:pPr>
+      <w:r>
+        <w:t>In some samples the number of engaged employees will be fewer, and in others,</w:t>
+      </w:r>
+      <w:r>
+        <w:t xml:space="preserve"> </w:t>
+      </w:r>
+      <w:r>
+        <w:t xml:space="preserve">more. </w:t>
+      </w:r>
+    </w:p>
+    <w:p>
+      <w:pPr>
+        <w:pStyle w:val="ListBullet"/>
+        <w:tabs>
+          <w:tab w:val="clear" w:pos="360"/>
+          <w:tab w:val="num" w:pos="720"/>
+        </w:tabs>
+        <w:ind w:left="720"/>
+      </w:pPr>
+      <w:r>
+        <w:t xml:space="preserve">How </w:t>
+      </w:r>
+      <w:r>
+        <w:t>much would we expect this value to</w:t>
+      </w:r>
+      <w:r>
+        <w:t xml:space="preserve"> </w:t>
+      </w:r>
+      <w:r>
+        <w:t xml:space="preserve">vary? </w:t>
+      </w:r>
+      <w:r>
+        <w:sym w:font="Wingdings" w:char="F0E8"/>
+      </w:r>
+      <w:r>
+        <w:t xml:space="preserve"> </w:t>
+      </w:r>
+      <w:r>
+        <w:t xml:space="preserve">quantify variability around the mean using </w:t>
+      </w:r>
+      <w:r>
+        <w:t xml:space="preserve">SD </w:t>
+      </w:r>
+    </w:p>
+    <w:p>
+      <w:pPr>
+        <w:pStyle w:val="ListBullet"/>
+      </w:pPr>
+      <w:r>
+        <w:t xml:space="preserve">For </w:t>
+      </w:r>
+      <w:r>
+        <w:t>a binomial dist</w:t>
+      </w:r>
+      <w:r>
+        <w:t>ribution:</w:t>
+      </w:r>
+    </w:p>
+    <w:p>
+      <w:pPr>
+        <w:pStyle w:val="ListBullet"/>
+        <w:tabs>
+          <w:tab w:val="clear" w:pos="360"/>
+          <w:tab w:val="num" w:pos="720"/>
+        </w:tabs>
+        <w:ind w:left="720"/>
+      </w:pPr>
+      <w:r>
+        <w:rPr>
+          <w:noProof/>
+        </w:rPr>
+        <w:drawing>
+          <wp:inline distT="0" distB="0" distL="0" distR="0" wp14:anchorId="392F80AA" wp14:editId="75374815">
+            <wp:extent cx="5943600" cy="1094105"/>
+            <wp:effectExtent l="0" t="0" r="0" b="0"/>
+            <wp:docPr id="55" name="Picture 55"/>
+            <wp:cNvGraphicFramePr>
+              <a:graphicFrameLocks xmlns:a="http://schemas.openxmlformats.org/drawingml/2006/main" noChangeAspect="1"/>
+            </wp:cNvGraphicFramePr>
+            <a:graphic xmlns:a="http://schemas.openxmlformats.org/drawingml/2006/main">
+              <a:graphicData uri="http://schemas.openxmlformats.org/drawingml/2006/picture">
+                <pic:pic xmlns:pic="http://schemas.openxmlformats.org/drawingml/2006/picture">
+                  <pic:nvPicPr>
+                    <pic:cNvPr id="1" name=""/>
+                    <pic:cNvPicPr/>
+                  </pic:nvPicPr>
+                  <pic:blipFill rotWithShape="1">
+                    <a:blip r:embed="rId61"/>
+                    <a:srcRect t="31978"/>
+                    <a:stretch/>
+                  </pic:blipFill>
+                  <pic:spPr bwMode="auto">
+                    <a:xfrm>
+                      <a:off x="0" y="0"/>
+                      <a:ext cx="5943600" cy="1094105"/>
+                    </a:xfrm>
+                    <a:prstGeom prst="rect">
+                      <a:avLst/>
+                    </a:prstGeom>
+                    <a:ln>
+                      <a:noFill/>
+                    </a:ln>
+                    <a:extLst>
+                      <a:ext uri="{53640926-AAD7-44D8-BBD7-CCE9431645EC}">
+                        <a14:shadowObscured xmlns:a14="http://schemas.microsoft.com/office/drawing/2010/main"/>
+                      </a:ext>
+                    </a:extLst>
+                  </pic:spPr>
+                </pic:pic>
+              </a:graphicData>
+            </a:graphic>
+          </wp:inline>
+        </w:drawing>
+      </w:r>
+    </w:p>
+    <w:p>
+      <w:pPr>
+        <w:pStyle w:val="ListBullet"/>
+        <w:tabs>
+          <w:tab w:val="clear" w:pos="360"/>
+          <w:tab w:val="num" w:pos="720"/>
+        </w:tabs>
+        <w:ind w:left="720"/>
+      </w:pPr>
+      <w:r>
+        <w:t>Plug</w:t>
+      </w:r>
+      <w:r>
+        <w:t xml:space="preserve"> in the values from the original</w:t>
+      </w:r>
+      <w:r>
+        <w:t xml:space="preserve"> survey = </w:t>
+      </w:r>
+      <w:r>
+        <w:t>expect</w:t>
+      </w:r>
+      <w:r>
+        <w:t xml:space="preserve"> 13/</w:t>
+      </w:r>
+      <w:r>
+        <w:t>100 employees are expected to be at engaged at work, give or take</w:t>
+      </w:r>
+      <w:r>
+        <w:t xml:space="preserve"> </w:t>
+      </w:r>
+      <w:r>
+        <w:t xml:space="preserve">approximately 3.36. </w:t>
+      </w:r>
+    </w:p>
+    <w:p>
+      <w:pPr>
+        <w:pStyle w:val="ListBullet"/>
+      </w:pPr>
+      <w:r>
+        <w:rPr>
+          <w:b/>
+          <w:i/>
+          <w:u w:val="single"/>
+        </w:rPr>
+        <w:t>Note:</w:t>
+      </w:r>
+      <w:r>
+        <w:t xml:space="preserve"> </w:t>
+      </w:r>
+      <w:r>
+        <w:t xml:space="preserve">Mean + SD of a binomial </w:t>
+      </w:r>
+      <w:r>
+        <w:t>might not always be whole</w:t>
+      </w:r>
+      <w:r>
+        <w:t xml:space="preserve"> numbers + </w:t>
+      </w:r>
+      <w:r>
+        <w:t xml:space="preserve">that's alright. </w:t>
+      </w:r>
+    </w:p>
+    <w:p>
+      <w:pPr>
+        <w:pStyle w:val="ListBullet"/>
+        <w:tabs>
+          <w:tab w:val="clear" w:pos="360"/>
+          <w:tab w:val="num" w:pos="720"/>
+        </w:tabs>
+        <w:ind w:left="720"/>
+      </w:pPr>
+      <w:r>
+        <w:t xml:space="preserve">These values represent what we’d </w:t>
+      </w:r>
+      <w:r>
+        <w:t xml:space="preserve">expect to see </w:t>
+      </w:r>
+      <w:r>
+        <w:rPr>
+          <w:i/>
+        </w:rPr>
+        <w:t>on average.</w:t>
+      </w:r>
+    </w:p>
+    <w:p>
+      <w:pPr>
+        <w:pStyle w:val="ListBullet"/>
+      </w:pPr>
+      <w:r>
+        <w:rPr>
+          <w:noProof/>
+        </w:rPr>
+        <w:drawing>
+          <wp:inline distT="0" distB="0" distL="0" distR="0" wp14:anchorId="7F327080" wp14:editId="2FFE291B">
+            <wp:extent cx="5943600" cy="248920"/>
+            <wp:effectExtent l="0" t="0" r="0" b="0"/>
+            <wp:docPr id="56" name="Picture 56"/>
+            <wp:cNvGraphicFramePr>
+              <a:graphicFrameLocks xmlns:a="http://schemas.openxmlformats.org/drawingml/2006/main" noChangeAspect="1"/>
+            </wp:cNvGraphicFramePr>
+            <a:graphic xmlns:a="http://schemas.openxmlformats.org/drawingml/2006/main">
+              <a:graphicData uri="http://schemas.openxmlformats.org/drawingml/2006/picture">
+                <pic:pic xmlns:pic="http://schemas.openxmlformats.org/drawingml/2006/picture">
+                  <pic:nvPicPr>
+                    <pic:cNvPr id="1" name=""/>
+                    <pic:cNvPicPr/>
+                  </pic:nvPicPr>
+                  <pic:blipFill>
+                    <a:blip r:embed="rId62"/>
+                    <a:stretch>
+                      <a:fillRect/>
+                    </a:stretch>
+                  </pic:blipFill>
+                  <pic:spPr>
+                    <a:xfrm>
+                      <a:off x="0" y="0"/>
+                      <a:ext cx="5943600" cy="248920"/>
+                    </a:xfrm>
+                    <a:prstGeom prst="rect">
+                      <a:avLst/>
+                    </a:prstGeom>
+                  </pic:spPr>
+                </pic:pic>
+              </a:graphicData>
+            </a:graphic>
+          </wp:inline>
+        </w:drawing>
+      </w:r>
+    </w:p>
+    <w:p>
+      <w:pPr>
+        <w:pStyle w:val="ListBullet"/>
+        <w:tabs>
+          <w:tab w:val="clear" w:pos="360"/>
+          <w:tab w:val="num" w:pos="720"/>
+        </w:tabs>
+        <w:ind w:left="720"/>
+      </w:pPr>
+      <w:bookmarkStart w:id="0" w:name="_GoBack"/>
+      <w:r>
+        <w:rPr>
+          <w:noProof/>
+        </w:rPr>
+        <w:drawing>
+          <wp:inline distT="0" distB="0" distL="0" distR="0" wp14:anchorId="35D3A19E" wp14:editId="02183919">
+            <wp:extent cx="5695950" cy="3448050"/>
+            <wp:effectExtent l="0" t="0" r="0" b="0"/>
+            <wp:docPr id="57" name="Picture 57"/>
+            <wp:cNvGraphicFramePr>
+              <a:graphicFrameLocks xmlns:a="http://schemas.openxmlformats.org/drawingml/2006/main" noChangeAspect="1"/>
+            </wp:cNvGraphicFramePr>
+            <a:graphic xmlns:a="http://schemas.openxmlformats.org/drawingml/2006/main">
+              <a:graphicData uri="http://schemas.openxmlformats.org/drawingml/2006/picture">
+                <pic:pic xmlns:pic="http://schemas.openxmlformats.org/drawingml/2006/picture">
+                  <pic:nvPicPr>
+                    <pic:cNvPr id="1" name=""/>
+                    <pic:cNvPicPr/>
+                  </pic:nvPicPr>
+                  <pic:blipFill>
+                    <a:blip r:embed="rId63"/>
+                    <a:stretch>
+                      <a:fillRect/>
+                    </a:stretch>
+                  </pic:blipFill>
+                  <pic:spPr>
+                    <a:xfrm>
+                      <a:off x="0" y="0"/>
+                      <a:ext cx="5695950" cy="3448050"/>
+                    </a:xfrm>
+                    <a:prstGeom prst="rect">
+                      <a:avLst/>
+                    </a:prstGeom>
+                  </pic:spPr>
+                </pic:pic>
+              </a:graphicData>
+            </a:graphic>
+          </wp:inline>
+        </w:drawing>
+      </w:r>
+      <w:bookmarkEnd w:id="0"/>
     </w:p>
     <w:p>
       <w:pPr>

</xml_diff>